<commit_message>
Finis 4.1 course 2022
</commit_message>
<xml_diff>
--- a/2022/Simestr 7/БПД/РГР.docx
+++ b/2022/Simestr 7/БПД/РГР.docx
@@ -635,20 +635,7 @@
           <w:szCs w:val="28"/>
           <w:lang w:val="uk-UA"/>
         </w:rPr>
-        <w:t>Вихідні дані</w:t>
-      </w:r>
-      <w:bookmarkStart w:id="0" w:name="_GoBack"/>
-      <w:bookmarkEnd w:id="0"/>
-      <w:r>
-        <w:rPr>
-          <w:rFonts w:ascii="Times New Roman" w:eastAsia="Times New Roman" w:hAnsi="Times New Roman" w:cs="Times New Roman"/>
-          <w:b/>
-          <w:bCs/>
-          <w:sz w:val="28"/>
-          <w:szCs w:val="28"/>
-          <w:lang w:val="uk-UA"/>
-        </w:rPr>
-        <w:t>:</w:t>
+        <w:t>Вихідні дані:</w:t>
       </w:r>
     </w:p>
     <w:p>
@@ -2895,7 +2882,7 @@
           <w:szCs w:val="20"/>
         </w:rPr>
       </w:pPr>
-      <w:bookmarkStart w:id="1" w:name="_Toc58628392"/>
+      <w:bookmarkStart w:id="0" w:name="_Toc58628392"/>
     </w:p>
     <w:p>
       <w:pPr>
@@ -2932,7 +2919,7 @@
         </w:rPr>
       </w:pPr>
     </w:p>
-    <w:bookmarkEnd w:id="1"/>
+    <w:bookmarkEnd w:id="0"/>
     <w:p>
       <w:pPr>
         <w:widowControl w:val="0"/>
@@ -4842,7 +4829,7 @@
           <w:sz w:val="28"/>
           <w:szCs w:val="28"/>
         </w:rPr>
-        <w:t>B</w:t>
+        <w:t>A</w:t>
       </w:r>
       <w:r>
         <w:rPr>
@@ -4909,7 +4896,7 @@
           <w:sz w:val="28"/>
           <w:szCs w:val="28"/>
         </w:rPr>
-        <w:t>L</w:t>
+        <w:t>F</w:t>
       </w:r>
       <w:r>
         <w:rPr>
@@ -6136,7 +6123,7 @@
           <w:sz w:val="28"/>
           <w:szCs w:val="28"/>
         </w:rPr>
-        <w:t>B</w:t>
+        <w:t>A</w:t>
       </w:r>
       <w:r>
         <w:rPr>
@@ -6155,9 +6142,39 @@
           <w:color w:val="000000"/>
           <w:sz w:val="28"/>
           <w:szCs w:val="28"/>
+          <w:lang w:eastAsia="ru-RU"/>
+        </w:rPr>
+        <w:t>0</w:t>
+      </w:r>
+      <w:r>
+        <w:rPr>
+          <w:rFonts w:ascii="Times New Roman" w:eastAsia="Times New Roman" w:hAnsi="Times New Roman" w:cs="Times New Roman"/>
+          <w:color w:val="000000"/>
+          <w:sz w:val="28"/>
+          <w:szCs w:val="28"/>
           <w:lang w:val="ru-RU" w:eastAsia="ru-RU"/>
         </w:rPr>
-        <w:t>1,2)</w:t>
+        <w:t>,</w:t>
+      </w:r>
+      <w:r>
+        <w:rPr>
+          <w:rFonts w:ascii="Times New Roman" w:eastAsia="Times New Roman" w:hAnsi="Times New Roman" w:cs="Times New Roman"/>
+          <w:color w:val="000000"/>
+          <w:sz w:val="28"/>
+          <w:szCs w:val="28"/>
+          <w:lang w:eastAsia="ru-RU"/>
+        </w:rPr>
+        <w:t>1</w:t>
+      </w:r>
+      <w:r>
+        <w:rPr>
+          <w:rFonts w:ascii="Times New Roman" w:eastAsia="Times New Roman" w:hAnsi="Times New Roman" w:cs="Times New Roman"/>
+          <w:color w:val="000000"/>
+          <w:sz w:val="28"/>
+          <w:szCs w:val="28"/>
+          <w:lang w:val="ru-RU" w:eastAsia="ru-RU"/>
+        </w:rPr>
+        <w:t>)</w:t>
       </w:r>
       <w:r>
         <w:rPr>
@@ -6174,16 +6191,50 @@
           <w:sz w:val="28"/>
           <w:szCs w:val="28"/>
         </w:rPr>
-        <w:t>L</w:t>
-      </w:r>
-      <w:r>
-        <w:rPr>
-          <w:rFonts w:ascii="Times New Roman" w:eastAsia="Times New Roman" w:hAnsi="Times New Roman" w:cs="Times New Roman"/>
-          <w:sz w:val="28"/>
-          <w:szCs w:val="28"/>
-          <w:lang w:val="ru-RU"/>
-        </w:rPr>
-        <w:t>(5,9)</w:t>
+        <w:t>F</w:t>
+      </w:r>
+      <w:r>
+        <w:rPr>
+          <w:rFonts w:ascii="Times New Roman" w:eastAsia="Times New Roman" w:hAnsi="Times New Roman" w:cs="Times New Roman"/>
+          <w:sz w:val="28"/>
+          <w:szCs w:val="28"/>
+          <w:lang w:val="ru-RU"/>
+        </w:rPr>
+        <w:t>(</w:t>
+      </w:r>
+      <w:r>
+        <w:rPr>
+          <w:rFonts w:ascii="Times New Roman" w:eastAsia="Times New Roman" w:hAnsi="Times New Roman" w:cs="Times New Roman"/>
+          <w:sz w:val="28"/>
+          <w:szCs w:val="28"/>
+        </w:rPr>
+        <w:t>8</w:t>
+      </w:r>
+      <w:r>
+        <w:rPr>
+          <w:rFonts w:ascii="Times New Roman" w:eastAsia="Times New Roman" w:hAnsi="Times New Roman" w:cs="Times New Roman"/>
+          <w:sz w:val="28"/>
+          <w:szCs w:val="28"/>
+          <w:lang w:val="ru-RU"/>
+        </w:rPr>
+        <w:t>,</w:t>
+      </w:r>
+      <w:r>
+        <w:rPr>
+          <w:rFonts w:ascii="Times New Roman" w:eastAsia="Times New Roman" w:hAnsi="Times New Roman" w:cs="Times New Roman"/>
+          <w:sz w:val="28"/>
+          <w:szCs w:val="28"/>
+        </w:rPr>
+        <w:t>1</w:t>
+      </w:r>
+      <w:r>
+        <w:rPr>
+          <w:rFonts w:ascii="Times New Roman" w:eastAsia="Times New Roman" w:hAnsi="Times New Roman" w:cs="Times New Roman"/>
+          <w:sz w:val="28"/>
+          <w:szCs w:val="28"/>
+          <w:lang w:val="ru-RU"/>
+        </w:rPr>
+        <w:t>)</w:t>
       </w:r>
       <w:r>
         <w:rPr>
@@ -6200,7 +6251,7 @@
           <w:sz w:val="28"/>
           <w:szCs w:val="28"/>
         </w:rPr>
-        <w:t>E</w:t>
+        <w:t>K</w:t>
       </w:r>
       <w:r>
         <w:rPr>
@@ -6831,7 +6882,7 @@
           <w:sz w:val="28"/>
           <w:szCs w:val="28"/>
         </w:rPr>
-        <w:t>10</w:t>
+        <w:t>1</w:t>
       </w:r>
       <w:r>
         <w:rPr>
@@ -6848,7 +6899,7 @@
           <w:sz w:val="28"/>
           <w:szCs w:val="28"/>
         </w:rPr>
-        <w:t>D</w:t>
+        <w:t>N</w:t>
       </w:r>
       <w:r>
         <w:rPr>
@@ -7575,7 +7626,7 @@
           <w:sz w:val="28"/>
           <w:szCs w:val="24"/>
         </w:rPr>
-        <w:t>D</w:t>
+        <w:t>N</w:t>
       </w:r>
       <w:r>
         <w:rPr>
@@ -7666,7 +7717,7 @@
           <w:sz w:val="28"/>
           <w:szCs w:val="28"/>
         </w:rPr>
-        <w:t>D</w:t>
+        <w:t>N</w:t>
       </w:r>
       <w:r>
         <w:rPr>
@@ -7858,7 +7909,7 @@
           <w:sz w:val="28"/>
           <w:szCs w:val="24"/>
         </w:rPr>
-        <w:t>B</w:t>
+        <w:t>A</w:t>
       </w:r>
       <w:r>
         <w:rPr>
@@ -7923,7 +7974,7 @@
           <w:sz w:val="28"/>
           <w:szCs w:val="28"/>
         </w:rPr>
-        <w:t>D</w:t>
+        <w:t>N</w:t>
       </w:r>
       <w:r>
         <w:rPr>
@@ -8338,6 +8389,53 @@
           <w:sz w:val="28"/>
           <w:szCs w:val="28"/>
         </w:rPr>
+        <w:t>1</w:t>
+      </w:r>
+      <w:r>
+        <w:rPr>
+          <w:rFonts w:ascii="Times New Roman" w:eastAsia="Times New Roman" w:hAnsi="Times New Roman" w:cs="Times New Roman"/>
+          <w:iCs/>
+          <w:sz w:val="28"/>
+          <w:szCs w:val="28"/>
+        </w:rPr>
+        <w:t xml:space="preserve"> - </w:t>
+      </w:r>
+      <w:r>
+        <w:rPr>
+          <w:rFonts w:ascii="Times New Roman" w:eastAsia="Times New Roman" w:hAnsi="Times New Roman" w:cs="Times New Roman"/>
+          <w:iCs/>
+          <w:sz w:val="28"/>
+          <w:szCs w:val="28"/>
+        </w:rPr>
+        <w:t>10</w:t>
+      </w:r>
+      <w:r>
+        <w:rPr>
+          <w:rFonts w:ascii="Times New Roman" w:eastAsia="Times New Roman" w:hAnsi="Times New Roman" w:cs="Times New Roman"/>
+          <w:iCs/>
+          <w:sz w:val="28"/>
+          <w:szCs w:val="28"/>
+        </w:rPr>
+        <w:t>)</w:t>
+      </w:r>
+      <w:proofErr w:type="gramStart"/>
+      <w:r>
+        <w:rPr>
+          <w:rFonts w:ascii="Times New Roman" w:eastAsia="Times New Roman" w:hAnsi="Times New Roman" w:cs="Times New Roman"/>
+          <w:iCs/>
+          <w:sz w:val="28"/>
+          <w:szCs w:val="28"/>
+        </w:rPr>
+        <w:t>/(</w:t>
+      </w:r>
+      <w:proofErr w:type="gramEnd"/>
+      <w:r>
+        <w:rPr>
+          <w:rFonts w:ascii="Times New Roman" w:eastAsia="Times New Roman" w:hAnsi="Times New Roman" w:cs="Times New Roman"/>
+          <w:iCs/>
+          <w:sz w:val="28"/>
+          <w:szCs w:val="28"/>
+        </w:rPr>
         <w:t>0</w:t>
       </w:r>
       <w:r>
@@ -8347,16 +8445,43 @@
           <w:sz w:val="28"/>
           <w:szCs w:val="28"/>
         </w:rPr>
-        <w:t xml:space="preserve"> - </w:t>
-      </w:r>
-      <w:r>
-        <w:rPr>
-          <w:rFonts w:ascii="Times New Roman" w:eastAsia="Times New Roman" w:hAnsi="Times New Roman" w:cs="Times New Roman"/>
-          <w:iCs/>
-          <w:sz w:val="28"/>
-          <w:szCs w:val="28"/>
-        </w:rPr>
-        <w:t>10</w:t>
+        <w:t>-</w:t>
+      </w:r>
+      <w:r>
+        <w:rPr>
+          <w:rFonts w:ascii="Times New Roman" w:eastAsia="Times New Roman" w:hAnsi="Times New Roman" w:cs="Times New Roman"/>
+          <w:iCs/>
+          <w:sz w:val="28"/>
+          <w:szCs w:val="28"/>
+        </w:rPr>
+        <w:t>8</w:t>
+      </w:r>
+      <w:r>
+        <w:rPr>
+          <w:rFonts w:ascii="Times New Roman" w:eastAsia="Times New Roman" w:hAnsi="Times New Roman" w:cs="Times New Roman"/>
+          <w:iCs/>
+          <w:sz w:val="28"/>
+          <w:szCs w:val="28"/>
+        </w:rPr>
+        <w:t>) (mod 11) =</w:t>
+      </w:r>
+      <w:r>
+        <w:rPr>
+          <w:rFonts w:ascii="Times New Roman" w:eastAsia="Times New Roman" w:hAnsi="Times New Roman" w:cs="Times New Roman"/>
+          <w:iCs/>
+          <w:sz w:val="28"/>
+          <w:szCs w:val="28"/>
+        </w:rPr>
+        <w:t>(</w:t>
+      </w:r>
+      <w:r>
+        <w:rPr>
+          <w:rFonts w:ascii="Times New Roman" w:eastAsia="Times New Roman" w:hAnsi="Times New Roman" w:cs="Times New Roman"/>
+          <w:iCs/>
+          <w:sz w:val="28"/>
+          <w:szCs w:val="28"/>
+        </w:rPr>
+        <w:t>2</w:t>
       </w:r>
       <w:r>
         <w:rPr>
@@ -8367,7 +8492,6 @@
         </w:rPr>
         <w:t>)</w:t>
       </w:r>
-      <w:proofErr w:type="gramStart"/>
       <w:r>
         <w:rPr>
           <w:rFonts w:ascii="Times New Roman" w:eastAsia="Times New Roman" w:hAnsi="Times New Roman" w:cs="Times New Roman"/>
@@ -8377,15 +8501,23 @@
         </w:rPr>
         <w:t>/(</w:t>
       </w:r>
-      <w:proofErr w:type="gramEnd"/>
-      <w:r>
-        <w:rPr>
-          <w:rFonts w:ascii="Times New Roman" w:eastAsia="Times New Roman" w:hAnsi="Times New Roman" w:cs="Times New Roman"/>
-          <w:iCs/>
-          <w:sz w:val="28"/>
-          <w:szCs w:val="28"/>
-        </w:rPr>
-        <w:t>1-</w:t>
+      <w:r>
+        <w:rPr>
+          <w:rFonts w:ascii="Times New Roman" w:eastAsia="Times New Roman" w:hAnsi="Times New Roman" w:cs="Times New Roman"/>
+          <w:iCs/>
+          <w:sz w:val="28"/>
+          <w:szCs w:val="28"/>
+        </w:rPr>
+        <w:t>3</w:t>
+      </w:r>
+      <w:r>
+        <w:rPr>
+          <w:rFonts w:ascii="Times New Roman" w:eastAsia="Times New Roman" w:hAnsi="Times New Roman" w:cs="Times New Roman"/>
+          <w:iCs/>
+          <w:sz w:val="28"/>
+          <w:szCs w:val="28"/>
+        </w:rPr>
+        <w:t xml:space="preserve">) (mod 11) = </w:t>
       </w:r>
       <w:r>
         <w:rPr>
@@ -8395,60 +8527,6 @@
           <w:szCs w:val="28"/>
         </w:rPr>
         <w:t>8</w:t>
-      </w:r>
-      <w:r>
-        <w:rPr>
-          <w:rFonts w:ascii="Times New Roman" w:eastAsia="Times New Roman" w:hAnsi="Times New Roman" w:cs="Times New Roman"/>
-          <w:iCs/>
-          <w:sz w:val="28"/>
-          <w:szCs w:val="28"/>
-        </w:rPr>
-        <w:t>) (mod 11) =</w:t>
-      </w:r>
-      <w:r>
-        <w:rPr>
-          <w:rFonts w:ascii="Times New Roman" w:eastAsia="Times New Roman" w:hAnsi="Times New Roman" w:cs="Times New Roman"/>
-          <w:iCs/>
-          <w:sz w:val="28"/>
-          <w:szCs w:val="28"/>
-        </w:rPr>
-        <w:t>(-10)</w:t>
-      </w:r>
-      <w:r>
-        <w:rPr>
-          <w:rFonts w:ascii="Times New Roman" w:eastAsia="Times New Roman" w:hAnsi="Times New Roman" w:cs="Times New Roman"/>
-          <w:iCs/>
-          <w:sz w:val="28"/>
-          <w:szCs w:val="28"/>
-        </w:rPr>
-        <w:t>/(-</w:t>
-      </w:r>
-      <w:r>
-        <w:rPr>
-          <w:rFonts w:ascii="Times New Roman" w:eastAsia="Times New Roman" w:hAnsi="Times New Roman" w:cs="Times New Roman"/>
-          <w:iCs/>
-          <w:sz w:val="28"/>
-          <w:szCs w:val="28"/>
-        </w:rPr>
-        <w:t>7</w:t>
-      </w:r>
-      <w:r>
-        <w:rPr>
-          <w:rFonts w:ascii="Times New Roman" w:eastAsia="Times New Roman" w:hAnsi="Times New Roman" w:cs="Times New Roman"/>
-          <w:iCs/>
-          <w:sz w:val="28"/>
-          <w:szCs w:val="28"/>
-        </w:rPr>
-        <w:t xml:space="preserve">) (mod 11) = </w:t>
-      </w:r>
-      <w:r>
-        <w:rPr>
-          <w:rFonts w:ascii="Times New Roman" w:eastAsia="Times New Roman" w:hAnsi="Times New Roman" w:cs="Times New Roman"/>
-          <w:iCs/>
-          <w:sz w:val="28"/>
-          <w:szCs w:val="28"/>
-        </w:rPr>
-        <w:t>5</w:t>
       </w:r>
     </w:p>
     <w:p>
@@ -8496,7 +8574,7 @@
           <w:sz w:val="28"/>
           <w:szCs w:val="28"/>
         </w:rPr>
-        <w:t>25</w:t>
+        <w:t>9</w:t>
       </w:r>
       <w:r>
         <w:rPr>
@@ -8528,7 +8606,7 @@
           <w:sz w:val="28"/>
           <w:szCs w:val="28"/>
         </w:rPr>
-        <w:t>10</w:t>
+        <w:t>8</w:t>
       </w:r>
       <w:r>
         <w:rPr>
@@ -8561,7 +8639,7 @@
           <w:sz w:val="28"/>
           <w:szCs w:val="28"/>
         </w:rPr>
-        <w:t>4</w:t>
+        <w:t>1</w:t>
       </w:r>
     </w:p>
     <w:p>
@@ -8625,7 +8703,7 @@
           <w:sz w:val="28"/>
           <w:szCs w:val="28"/>
         </w:rPr>
-        <w:t>10</w:t>
+        <w:t>1</w:t>
       </w:r>
       <w:r>
         <w:rPr>
@@ -8642,7 +8720,7 @@
           <w:sz w:val="28"/>
           <w:szCs w:val="28"/>
         </w:rPr>
-        <w:t>5</w:t>
+        <w:t>8</w:t>
       </w:r>
       <w:r>
         <w:rPr>
@@ -8676,7 +8754,7 @@
           <w:sz w:val="28"/>
           <w:szCs w:val="28"/>
         </w:rPr>
-        <w:t>8</w:t>
+        <w:t>1</w:t>
       </w:r>
       <w:r>
         <w:rPr>
@@ -8728,7 +8806,15 @@
           <w:sz w:val="28"/>
           <w:szCs w:val="28"/>
         </w:rPr>
-        <w:t>-10 + 4</w:t>
+        <w:t xml:space="preserve">-1 + </w:t>
+      </w:r>
+      <w:r>
+        <w:rPr>
+          <w:rFonts w:ascii="Times New Roman" w:eastAsia="Times New Roman" w:hAnsi="Times New Roman" w:cs="Times New Roman"/>
+          <w:sz w:val="28"/>
+          <w:szCs w:val="28"/>
+        </w:rPr>
+        <w:t>3</w:t>
       </w:r>
       <w:r>
         <w:rPr>
@@ -8771,7 +8857,7 @@
           <w:sz w:val="28"/>
           <w:szCs w:val="28"/>
         </w:rPr>
-        <w:t>5</w:t>
+        <w:t>2</w:t>
       </w:r>
     </w:p>
     <w:p>
@@ -8969,7 +9055,7 @@
           <w:sz w:val="28"/>
           <w:szCs w:val="24"/>
         </w:rPr>
-        <w:t>K</w:t>
+        <w:t>B</w:t>
       </w:r>
       <w:r>
         <w:rPr>
@@ -8986,7 +9072,7 @@
           <w:sz w:val="28"/>
           <w:szCs w:val="24"/>
         </w:rPr>
-        <w:t>4</w:t>
+        <w:t>1</w:t>
       </w:r>
       <w:r>
         <w:rPr>
@@ -9003,7 +9089,7 @@
           <w:sz w:val="28"/>
           <w:szCs w:val="24"/>
         </w:rPr>
-        <w:t>5</w:t>
+        <w:t>2</w:t>
       </w:r>
       <w:r>
         <w:rPr>
@@ -10222,7 +10308,7 @@
           <w:sz w:val="28"/>
           <w:szCs w:val="28"/>
         </w:rPr>
-        <w:t>B</w:t>
+        <w:t>H</w:t>
       </w:r>
       <w:r>
         <w:rPr>
@@ -10577,7 +10663,7 @@
           <w:sz w:val="28"/>
           <w:szCs w:val="28"/>
         </w:rPr>
-        <w:t>B</w:t>
+        <w:t>H</w:t>
       </w:r>
       <w:r>
         <w:rPr>
@@ -11538,7 +11624,6 @@
           <w:rFonts w:ascii="Times New Roman" w:eastAsia="Times New Roman" w:hAnsi="Times New Roman" w:cs="Times New Roman"/>
           <w:sz w:val="28"/>
           <w:szCs w:val="28"/>
-          <w:lang w:val="ru-RU"/>
         </w:rPr>
       </w:pPr>
       <w:r>
@@ -11663,7 +11748,15 @@
           <w:szCs w:val="28"/>
           <w:lang w:val="ru-RU"/>
         </w:rPr>
-        <w:t>= 3</w:t>
+        <w:t xml:space="preserve">= </w:t>
+      </w:r>
+      <w:r>
+        <w:rPr>
+          <w:rFonts w:ascii="Times New Roman" w:eastAsia="Times New Roman" w:hAnsi="Times New Roman" w:cs="Times New Roman"/>
+          <w:sz w:val="28"/>
+          <w:szCs w:val="28"/>
+        </w:rPr>
+        <w:t>2</w:t>
       </w:r>
     </w:p>
     <w:p>
@@ -11939,7 +12032,7 @@
           <w:sz w:val="28"/>
           <w:szCs w:val="28"/>
         </w:rPr>
-        <w:t>E</w:t>
+        <w:t>D</w:t>
       </w:r>
       <w:r>
         <w:rPr>
@@ -11972,9 +12065,8 @@
           <w:rFonts w:ascii="Times New Roman" w:eastAsia="Times New Roman" w:hAnsi="Times New Roman" w:cs="Times New Roman"/>
           <w:sz w:val="28"/>
           <w:szCs w:val="28"/>
-          <w:lang w:val="ru-RU"/>
-        </w:rPr>
-        <w:t>3</w:t>
+        </w:rPr>
+        <w:t>2</w:t>
       </w:r>
       <w:r>
         <w:rPr>
@@ -12334,7 +12426,7 @@
           <w:sz w:val="28"/>
           <w:szCs w:val="28"/>
         </w:rPr>
-        <w:t>B</w:t>
+        <w:t>H</w:t>
       </w:r>
       <w:r>
         <w:rPr>
@@ -12396,16 +12488,25 @@
           <w:sz w:val="28"/>
           <w:szCs w:val="28"/>
         </w:rPr>
-        <w:t>B</w:t>
-      </w:r>
-      <w:r>
-        <w:rPr>
-          <w:rFonts w:ascii="Times New Roman" w:eastAsia="Times New Roman" w:hAnsi="Times New Roman" w:cs="Times New Roman"/>
-          <w:sz w:val="28"/>
-          <w:szCs w:val="28"/>
-          <w:lang w:val="ru-RU"/>
-        </w:rPr>
-        <w:t xml:space="preserve"> (1</w:t>
+        <w:t>H</w:t>
+      </w:r>
+      <w:r>
+        <w:rPr>
+          <w:rFonts w:ascii="Times New Roman" w:eastAsia="Times New Roman" w:hAnsi="Times New Roman" w:cs="Times New Roman"/>
+          <w:sz w:val="28"/>
+          <w:szCs w:val="28"/>
+          <w:lang w:val="ru-RU"/>
+        </w:rPr>
+        <w:t xml:space="preserve"> </w:t>
+      </w:r>
+      <w:r>
+        <w:rPr>
+          <w:rFonts w:ascii="Times New Roman" w:eastAsia="Times New Roman" w:hAnsi="Times New Roman" w:cs="Times New Roman"/>
+          <w:sz w:val="28"/>
+          <w:szCs w:val="28"/>
+          <w:lang w:val="ru-RU"/>
+        </w:rPr>
+        <w:t>(1</w:t>
       </w:r>
       <w:r>
         <w:rPr>
@@ -13106,7 +13207,7 @@
           <w:sz w:val="28"/>
           <w:szCs w:val="28"/>
         </w:rPr>
-        <w:t>-19</w:t>
+        <w:t>1-9</w:t>
       </w:r>
       <w:r>
         <w:rPr>
@@ -13310,7 +13411,15 @@
           <w:sz w:val="28"/>
           <w:szCs w:val="28"/>
         </w:rPr>
-        <w:t>10-3</w:t>
+        <w:t>4</w:t>
+      </w:r>
+      <w:r>
+        <w:rPr>
+          <w:rFonts w:ascii="Times New Roman" w:eastAsia="Times New Roman" w:hAnsi="Times New Roman" w:cs="Times New Roman"/>
+          <w:sz w:val="28"/>
+          <w:szCs w:val="28"/>
+        </w:rPr>
+        <w:t>-3</w:t>
       </w:r>
       <w:r>
         <w:rPr>
@@ -13344,7 +13453,7 @@
           <w:sz w:val="28"/>
           <w:szCs w:val="28"/>
         </w:rPr>
-        <w:t>7</w:t>
+        <w:t>1</w:t>
       </w:r>
     </w:p>
     <w:p>
@@ -13747,7 +13856,7 @@
           <w:sz w:val="28"/>
           <w:szCs w:val="28"/>
         </w:rPr>
-        <w:t>7</w:t>
+        <w:t>1</w:t>
       </w:r>
       <w:r>
         <w:rPr>
@@ -13772,6 +13881,2057 @@
           <w:lang w:val="uk-UA"/>
         </w:rPr>
       </w:pPr>
+    </w:p>
+    <w:p>
+      <w:pPr>
+        <w:widowControl w:val="0"/>
+        <w:shd w:val="clear" w:color="auto" w:fill="FFFFFF"/>
+        <w:spacing w:after="0" w:line="240" w:lineRule="atLeast"/>
+        <w:jc w:val="both"/>
+        <w:rPr>
+          <w:rFonts w:ascii="Times New Roman" w:eastAsia="Times New Roman" w:hAnsi="Times New Roman" w:cs="Times New Roman"/>
+          <w:sz w:val="28"/>
+          <w:szCs w:val="28"/>
+          <w:lang w:val="uk-UA"/>
+        </w:rPr>
+      </w:pPr>
+      <w:r>
+        <w:rPr>
+          <w:rFonts w:ascii="Times New Roman" w:eastAsia="Times New Roman" w:hAnsi="Times New Roman" w:cs="Times New Roman"/>
+          <w:sz w:val="28"/>
+          <w:szCs w:val="28"/>
+          <w:lang w:val="uk-UA"/>
+        </w:rPr>
+        <w:t>Ще раз перевіримо через формулу</w:t>
+      </w:r>
+    </w:p>
+    <w:p>
+      <w:pPr>
+        <w:widowControl w:val="0"/>
+        <w:shd w:val="clear" w:color="auto" w:fill="FFFFFF"/>
+        <w:spacing w:after="0" w:line="240" w:lineRule="atLeast"/>
+        <w:jc w:val="both"/>
+        <w:rPr>
+          <w:rFonts w:ascii="Times New Roman" w:eastAsia="Times New Roman" w:hAnsi="Times New Roman" w:cs="Times New Roman"/>
+          <w:sz w:val="28"/>
+          <w:szCs w:val="28"/>
+          <w:lang w:val="uk-UA"/>
+        </w:rPr>
+      </w:pPr>
+      <w:r>
+        <w:rPr>
+          <w:rFonts w:ascii="Times New Roman" w:eastAsia="Times New Roman" w:hAnsi="Times New Roman" w:cs="Times New Roman"/>
+          <w:sz w:val="28"/>
+          <w:szCs w:val="28"/>
+          <w:lang w:val="uk-UA"/>
+        </w:rPr>
+        <w:t>4*</w:t>
+      </w:r>
+      <w:r>
+        <w:rPr>
+          <w:rFonts w:ascii="Times New Roman" w:eastAsia="Times New Roman" w:hAnsi="Times New Roman" w:cs="Times New Roman"/>
+          <w:sz w:val="28"/>
+          <w:szCs w:val="28"/>
+        </w:rPr>
+        <w:t>F</w:t>
+      </w:r>
+      <w:r>
+        <w:rPr>
+          <w:rFonts w:ascii="Times New Roman" w:eastAsia="Times New Roman" w:hAnsi="Times New Roman" w:cs="Times New Roman"/>
+          <w:sz w:val="28"/>
+          <w:szCs w:val="28"/>
+          <w:lang w:val="uk-UA"/>
+        </w:rPr>
+        <w:t xml:space="preserve"> = (</w:t>
+      </w:r>
+      <w:r>
+        <w:rPr>
+          <w:rFonts w:ascii="Times New Roman" w:eastAsia="Times New Roman" w:hAnsi="Times New Roman" w:cs="Times New Roman"/>
+          <w:sz w:val="28"/>
+          <w:szCs w:val="28"/>
+          <w:lang w:val="uk-UA"/>
+        </w:rPr>
+        <w:t>3*</w:t>
+      </w:r>
+      <w:r>
+        <w:rPr>
+          <w:rFonts w:ascii="Times New Roman" w:eastAsia="Times New Roman" w:hAnsi="Times New Roman" w:cs="Times New Roman"/>
+          <w:sz w:val="28"/>
+          <w:szCs w:val="28"/>
+        </w:rPr>
+        <w:t>F</w:t>
+      </w:r>
+      <w:r>
+        <w:rPr>
+          <w:rFonts w:ascii="Times New Roman" w:eastAsia="Times New Roman" w:hAnsi="Times New Roman" w:cs="Times New Roman"/>
+          <w:sz w:val="28"/>
+          <w:szCs w:val="28"/>
+          <w:lang w:val="uk-UA"/>
+        </w:rPr>
+        <w:t>+</w:t>
+      </w:r>
+      <w:r>
+        <w:rPr>
+          <w:rFonts w:ascii="Times New Roman" w:eastAsia="Times New Roman" w:hAnsi="Times New Roman" w:cs="Times New Roman"/>
+          <w:sz w:val="28"/>
+          <w:szCs w:val="28"/>
+        </w:rPr>
+        <w:t>F</w:t>
+      </w:r>
+      <w:r>
+        <w:rPr>
+          <w:rFonts w:ascii="Times New Roman" w:eastAsia="Times New Roman" w:hAnsi="Times New Roman" w:cs="Times New Roman"/>
+          <w:sz w:val="28"/>
+          <w:szCs w:val="28"/>
+          <w:lang w:val="uk-UA"/>
+        </w:rPr>
+        <w:t>)</w:t>
+      </w:r>
+    </w:p>
+    <w:p>
+      <w:pPr>
+        <w:widowControl w:val="0"/>
+        <w:shd w:val="clear" w:color="auto" w:fill="FFFFFF"/>
+        <w:spacing w:after="0" w:line="240" w:lineRule="atLeast"/>
+        <w:jc w:val="both"/>
+        <w:rPr>
+          <w:rFonts w:ascii="Times New Roman" w:eastAsia="Times New Roman" w:hAnsi="Times New Roman" w:cs="Times New Roman"/>
+          <w:sz w:val="28"/>
+          <w:szCs w:val="28"/>
+          <w:lang w:val="uk-UA"/>
+        </w:rPr>
+      </w:pPr>
+      <w:r>
+        <w:rPr>
+          <w:rFonts w:ascii="Times New Roman" w:eastAsia="Times New Roman" w:hAnsi="Times New Roman" w:cs="Times New Roman"/>
+          <w:sz w:val="28"/>
+          <w:szCs w:val="28"/>
+        </w:rPr>
+        <w:t>F</w:t>
+      </w:r>
+      <w:r>
+        <w:rPr>
+          <w:rFonts w:ascii="Times New Roman" w:eastAsia="Times New Roman" w:hAnsi="Times New Roman" w:cs="Times New Roman"/>
+          <w:sz w:val="28"/>
+          <w:szCs w:val="28"/>
+          <w:lang w:val="uk-UA"/>
+        </w:rPr>
+        <w:t>+</w:t>
+      </w:r>
+      <w:r>
+        <w:rPr>
+          <w:rFonts w:ascii="Times New Roman" w:eastAsia="Times New Roman" w:hAnsi="Times New Roman" w:cs="Times New Roman"/>
+          <w:sz w:val="28"/>
+          <w:szCs w:val="28"/>
+        </w:rPr>
+        <w:t>F</w:t>
+      </w:r>
+      <w:r>
+        <w:rPr>
+          <w:rFonts w:ascii="Times New Roman" w:eastAsia="Times New Roman" w:hAnsi="Times New Roman" w:cs="Times New Roman"/>
+          <w:sz w:val="28"/>
+          <w:szCs w:val="28"/>
+        </w:rPr>
+        <w:t>+F</w:t>
+      </w:r>
+      <w:r>
+        <w:rPr>
+          <w:rFonts w:ascii="Times New Roman" w:eastAsia="Times New Roman" w:hAnsi="Times New Roman" w:cs="Times New Roman"/>
+          <w:sz w:val="28"/>
+          <w:szCs w:val="28"/>
+          <w:lang w:val="uk-UA"/>
+        </w:rPr>
+        <w:t xml:space="preserve">= </w:t>
+      </w:r>
+      <w:r>
+        <w:rPr>
+          <w:rFonts w:ascii="Times New Roman" w:eastAsia="Times New Roman" w:hAnsi="Times New Roman" w:cs="Times New Roman"/>
+          <w:sz w:val="28"/>
+          <w:szCs w:val="28"/>
+        </w:rPr>
+        <w:t>D</w:t>
+      </w:r>
+      <w:r>
+        <w:rPr>
+          <w:rFonts w:ascii="Times New Roman" w:eastAsia="Times New Roman" w:hAnsi="Times New Roman" w:cs="Times New Roman"/>
+          <w:sz w:val="28"/>
+          <w:szCs w:val="28"/>
+          <w:lang w:val="uk-UA"/>
+        </w:rPr>
+        <w:t xml:space="preserve"> – ми вже знаємо з попереднього завдання.</w:t>
+      </w:r>
+    </w:p>
+    <w:p>
+      <w:pPr>
+        <w:widowControl w:val="0"/>
+        <w:shd w:val="clear" w:color="auto" w:fill="FFFFFF"/>
+        <w:spacing w:after="0" w:line="240" w:lineRule="atLeast"/>
+        <w:jc w:val="both"/>
+        <w:rPr>
+          <w:rFonts w:ascii="Times New Roman" w:eastAsia="Times New Roman" w:hAnsi="Times New Roman" w:cs="Times New Roman"/>
+          <w:sz w:val="28"/>
+          <w:szCs w:val="28"/>
+          <w:lang w:val="ru-RU"/>
+        </w:rPr>
+      </w:pPr>
+    </w:p>
+    <w:p>
+      <w:pPr>
+        <w:widowControl w:val="0"/>
+        <w:shd w:val="clear" w:color="auto" w:fill="FFFFFF"/>
+        <w:spacing w:after="0" w:line="240" w:lineRule="atLeast"/>
+        <w:jc w:val="both"/>
+        <w:rPr>
+          <w:rFonts w:ascii="Times New Roman" w:eastAsia="Times New Roman" w:hAnsi="Times New Roman" w:cs="Times New Roman"/>
+          <w:sz w:val="28"/>
+          <w:szCs w:val="28"/>
+          <w:lang w:val="ru-RU"/>
+        </w:rPr>
+      </w:pPr>
+    </w:p>
+    <w:p>
+      <w:pPr>
+        <w:widowControl w:val="0"/>
+        <w:shd w:val="clear" w:color="auto" w:fill="FFFFFF"/>
+        <w:spacing w:after="0" w:line="240" w:lineRule="atLeast"/>
+        <w:jc w:val="both"/>
+        <w:rPr>
+          <w:rFonts w:ascii="Times New Roman" w:eastAsia="Times New Roman" w:hAnsi="Times New Roman" w:cs="Times New Roman"/>
+          <w:sz w:val="28"/>
+          <w:szCs w:val="28"/>
+          <w:lang w:val="ru-RU"/>
+        </w:rPr>
+      </w:pPr>
+      <w:proofErr w:type="spellStart"/>
+      <w:r>
+        <w:rPr>
+          <w:rFonts w:ascii="Times New Roman" w:eastAsia="Times New Roman" w:hAnsi="Times New Roman" w:cs="Times New Roman"/>
+          <w:sz w:val="28"/>
+          <w:szCs w:val="28"/>
+          <w:lang w:val="ru-RU"/>
+        </w:rPr>
+        <w:lastRenderedPageBreak/>
+        <w:t>Тепер</w:t>
+      </w:r>
+      <w:proofErr w:type="spellEnd"/>
+      <w:r>
+        <w:rPr>
+          <w:rFonts w:ascii="Times New Roman" w:eastAsia="Times New Roman" w:hAnsi="Times New Roman" w:cs="Times New Roman"/>
+          <w:sz w:val="28"/>
+          <w:szCs w:val="28"/>
+          <w:lang w:val="ru-RU"/>
+        </w:rPr>
+        <w:t xml:space="preserve"> </w:t>
+      </w:r>
+      <w:proofErr w:type="spellStart"/>
+      <w:r>
+        <w:rPr>
+          <w:rFonts w:ascii="Times New Roman" w:eastAsia="Times New Roman" w:hAnsi="Times New Roman" w:cs="Times New Roman"/>
+          <w:sz w:val="28"/>
+          <w:szCs w:val="28"/>
+          <w:lang w:val="ru-RU"/>
+        </w:rPr>
+        <w:t>пораху</w:t>
+      </w:r>
+      <w:r>
+        <w:rPr>
+          <w:rFonts w:ascii="Times New Roman" w:eastAsia="Times New Roman" w:hAnsi="Times New Roman" w:cs="Times New Roman"/>
+          <w:sz w:val="28"/>
+          <w:szCs w:val="28"/>
+          <w:lang w:val="uk-UA"/>
+        </w:rPr>
+        <w:t>ємо</w:t>
+      </w:r>
+      <w:proofErr w:type="spellEnd"/>
+      <w:r>
+        <w:rPr>
+          <w:rFonts w:ascii="Times New Roman" w:eastAsia="Times New Roman" w:hAnsi="Times New Roman" w:cs="Times New Roman"/>
+          <w:sz w:val="28"/>
+          <w:szCs w:val="28"/>
+          <w:lang w:val="ru-RU"/>
+        </w:rPr>
+        <w:t xml:space="preserve"> </w:t>
+      </w:r>
+      <w:r>
+        <w:rPr>
+          <w:rFonts w:ascii="Times New Roman" w:eastAsia="Times New Roman" w:hAnsi="Times New Roman" w:cs="Times New Roman"/>
+          <w:sz w:val="28"/>
+          <w:szCs w:val="28"/>
+        </w:rPr>
+        <w:t>D</w:t>
+      </w:r>
+      <w:r>
+        <w:rPr>
+          <w:rFonts w:ascii="Times New Roman" w:eastAsia="Times New Roman" w:hAnsi="Times New Roman" w:cs="Times New Roman"/>
+          <w:sz w:val="28"/>
+          <w:szCs w:val="28"/>
+          <w:lang w:val="ru-RU"/>
+        </w:rPr>
+        <w:t xml:space="preserve"> (</w:t>
+      </w:r>
+      <w:r>
+        <w:rPr>
+          <w:rFonts w:ascii="Times New Roman" w:eastAsia="Times New Roman" w:hAnsi="Times New Roman" w:cs="Times New Roman"/>
+          <w:sz w:val="28"/>
+          <w:szCs w:val="28"/>
+        </w:rPr>
+        <w:t>5</w:t>
+      </w:r>
+      <w:r>
+        <w:rPr>
+          <w:rFonts w:ascii="Times New Roman" w:eastAsia="Times New Roman" w:hAnsi="Times New Roman" w:cs="Times New Roman"/>
+          <w:sz w:val="28"/>
+          <w:szCs w:val="28"/>
+          <w:lang w:val="ru-RU"/>
+        </w:rPr>
+        <w:t xml:space="preserve">, </w:t>
+      </w:r>
+      <w:proofErr w:type="gramStart"/>
+      <w:r>
+        <w:rPr>
+          <w:rFonts w:ascii="Times New Roman" w:eastAsia="Times New Roman" w:hAnsi="Times New Roman" w:cs="Times New Roman"/>
+          <w:sz w:val="28"/>
+          <w:szCs w:val="28"/>
+        </w:rPr>
+        <w:t>2</w:t>
+      </w:r>
+      <w:r>
+        <w:rPr>
+          <w:rFonts w:ascii="Times New Roman" w:eastAsia="Times New Roman" w:hAnsi="Times New Roman" w:cs="Times New Roman"/>
+          <w:sz w:val="28"/>
+          <w:szCs w:val="28"/>
+          <w:lang w:val="ru-RU"/>
+        </w:rPr>
+        <w:t>)+</w:t>
+      </w:r>
+      <w:proofErr w:type="gramEnd"/>
+      <w:r>
+        <w:rPr>
+          <w:rFonts w:ascii="Times New Roman" w:eastAsia="Times New Roman" w:hAnsi="Times New Roman" w:cs="Times New Roman"/>
+          <w:sz w:val="28"/>
+          <w:szCs w:val="28"/>
+          <w:lang w:val="ru-RU"/>
+        </w:rPr>
+        <w:t xml:space="preserve"> </w:t>
+      </w:r>
+      <w:r>
+        <w:rPr>
+          <w:rFonts w:ascii="Times New Roman" w:eastAsia="Times New Roman" w:hAnsi="Times New Roman" w:cs="Times New Roman"/>
+          <w:sz w:val="28"/>
+          <w:szCs w:val="28"/>
+        </w:rPr>
+        <w:t>F</w:t>
+      </w:r>
+      <w:r>
+        <w:rPr>
+          <w:rFonts w:ascii="Times New Roman" w:eastAsia="Times New Roman" w:hAnsi="Times New Roman" w:cs="Times New Roman"/>
+          <w:sz w:val="28"/>
+          <w:szCs w:val="28"/>
+          <w:lang w:val="ru-RU"/>
+        </w:rPr>
+        <w:t xml:space="preserve"> (</w:t>
+      </w:r>
+      <w:r>
+        <w:rPr>
+          <w:rFonts w:ascii="Times New Roman" w:eastAsia="Times New Roman" w:hAnsi="Times New Roman" w:cs="Times New Roman"/>
+          <w:sz w:val="28"/>
+          <w:szCs w:val="28"/>
+        </w:rPr>
+        <w:t>8</w:t>
+      </w:r>
+      <w:r>
+        <w:rPr>
+          <w:rFonts w:ascii="Times New Roman" w:eastAsia="Times New Roman" w:hAnsi="Times New Roman" w:cs="Times New Roman"/>
+          <w:sz w:val="28"/>
+          <w:szCs w:val="28"/>
+          <w:lang w:val="ru-RU"/>
+        </w:rPr>
+        <w:t xml:space="preserve">, </w:t>
+      </w:r>
+      <w:r>
+        <w:rPr>
+          <w:rFonts w:ascii="Times New Roman" w:eastAsia="Times New Roman" w:hAnsi="Times New Roman" w:cs="Times New Roman"/>
+          <w:sz w:val="28"/>
+          <w:szCs w:val="28"/>
+        </w:rPr>
+        <w:t>1</w:t>
+      </w:r>
+      <w:r>
+        <w:rPr>
+          <w:rFonts w:ascii="Times New Roman" w:eastAsia="Times New Roman" w:hAnsi="Times New Roman" w:cs="Times New Roman"/>
+          <w:sz w:val="28"/>
+          <w:szCs w:val="28"/>
+          <w:lang w:val="ru-RU"/>
+        </w:rPr>
+        <w:t>)</w:t>
+      </w:r>
+    </w:p>
+    <w:p>
+      <w:pPr>
+        <w:widowControl w:val="0"/>
+        <w:shd w:val="clear" w:color="auto" w:fill="FFFFFF"/>
+        <w:spacing w:after="0" w:line="240" w:lineRule="atLeast"/>
+        <w:jc w:val="both"/>
+        <w:rPr>
+          <w:rFonts w:ascii="Times New Roman" w:eastAsia="Times New Roman" w:hAnsi="Times New Roman" w:cs="Times New Roman"/>
+          <w:sz w:val="28"/>
+          <w:szCs w:val="28"/>
+          <w:lang w:val="ru-RU"/>
+        </w:rPr>
+      </w:pPr>
+    </w:p>
+    <w:p>
+      <w:pPr>
+        <w:widowControl w:val="0"/>
+        <w:shd w:val="clear" w:color="auto" w:fill="FFFFFF"/>
+        <w:spacing w:after="0" w:line="240" w:lineRule="atLeast"/>
+        <w:ind w:left="1560"/>
+        <w:rPr>
+          <w:rFonts w:ascii="Times New Roman" w:eastAsia="Times New Roman" w:hAnsi="Times New Roman" w:cs="Times New Roman"/>
+          <w:sz w:val="28"/>
+          <w:szCs w:val="28"/>
+          <w:lang w:val="ru-RU"/>
+        </w:rPr>
+      </w:pPr>
+      <w:r>
+        <w:rPr>
+          <w:rFonts w:ascii="Times New Roman" w:eastAsia="Times New Roman" w:hAnsi="Times New Roman" w:cs="Times New Roman"/>
+          <w:i/>
+          <w:iCs/>
+          <w:sz w:val="28"/>
+          <w:szCs w:val="28"/>
+        </w:rPr>
+        <w:t>X</w:t>
+      </w:r>
+      <w:r>
+        <w:rPr>
+          <w:rFonts w:ascii="Times New Roman" w:eastAsia="Times New Roman" w:hAnsi="Times New Roman" w:cs="Times New Roman"/>
+          <w:i/>
+          <w:iCs/>
+          <w:sz w:val="28"/>
+          <w:szCs w:val="28"/>
+          <w:vertAlign w:val="subscript"/>
+          <w:lang w:val="uk-UA"/>
+        </w:rPr>
+        <w:t>3</w:t>
+      </w:r>
+      <w:r>
+        <w:rPr>
+          <w:rFonts w:ascii="Times New Roman" w:eastAsia="Times New Roman" w:hAnsi="Times New Roman" w:cs="Times New Roman"/>
+          <w:sz w:val="28"/>
+          <w:szCs w:val="28"/>
+          <w:lang w:val="ru-RU"/>
+        </w:rPr>
+        <w:t xml:space="preserve"> = </w:t>
+      </w:r>
+      <w:r>
+        <w:rPr>
+          <w:rFonts w:ascii="Times New Roman" w:eastAsia="Times New Roman" w:hAnsi="Times New Roman" w:cs="Times New Roman"/>
+          <w:i/>
+          <w:iCs/>
+          <w:sz w:val="28"/>
+          <w:szCs w:val="28"/>
+        </w:rPr>
+        <w:t>s</w:t>
+      </w:r>
+      <w:r>
+        <w:rPr>
+          <w:rFonts w:ascii="Times New Roman" w:eastAsia="Times New Roman" w:hAnsi="Times New Roman" w:cs="Times New Roman"/>
+          <w:sz w:val="28"/>
+          <w:szCs w:val="28"/>
+          <w:vertAlign w:val="superscript"/>
+          <w:lang w:val="ru-RU"/>
+        </w:rPr>
+        <w:t>2</w:t>
+      </w:r>
+      <w:r>
+        <w:rPr>
+          <w:rFonts w:ascii="Times New Roman" w:eastAsia="Times New Roman" w:hAnsi="Times New Roman" w:cs="Times New Roman"/>
+          <w:sz w:val="28"/>
+          <w:szCs w:val="28"/>
+          <w:lang w:val="ru-RU"/>
+        </w:rPr>
+        <w:t xml:space="preserve"> – </w:t>
+      </w:r>
+      <w:r>
+        <w:rPr>
+          <w:rFonts w:ascii="Times New Roman" w:eastAsia="Times New Roman" w:hAnsi="Times New Roman" w:cs="Times New Roman"/>
+          <w:i/>
+          <w:iCs/>
+          <w:sz w:val="28"/>
+          <w:szCs w:val="28"/>
+        </w:rPr>
+        <w:t>x</w:t>
+      </w:r>
+      <w:r>
+        <w:rPr>
+          <w:rFonts w:ascii="Times New Roman" w:eastAsia="Times New Roman" w:hAnsi="Times New Roman" w:cs="Times New Roman"/>
+          <w:i/>
+          <w:iCs/>
+          <w:sz w:val="28"/>
+          <w:szCs w:val="28"/>
+          <w:vertAlign w:val="subscript"/>
+          <w:lang w:val="uk-UA"/>
+        </w:rPr>
+        <w:t>1</w:t>
+      </w:r>
+      <w:r>
+        <w:rPr>
+          <w:rFonts w:ascii="Times New Roman" w:eastAsia="Times New Roman" w:hAnsi="Times New Roman" w:cs="Times New Roman"/>
+          <w:sz w:val="28"/>
+          <w:szCs w:val="28"/>
+          <w:lang w:val="ru-RU"/>
+        </w:rPr>
+        <w:t xml:space="preserve"> – </w:t>
+      </w:r>
+      <w:r>
+        <w:rPr>
+          <w:rFonts w:ascii="Times New Roman" w:eastAsia="Times New Roman" w:hAnsi="Times New Roman" w:cs="Times New Roman"/>
+          <w:i/>
+          <w:iCs/>
+          <w:sz w:val="28"/>
+          <w:szCs w:val="28"/>
+        </w:rPr>
+        <w:t>x</w:t>
+      </w:r>
+      <w:r>
+        <w:rPr>
+          <w:rFonts w:ascii="Times New Roman" w:eastAsia="Times New Roman" w:hAnsi="Times New Roman" w:cs="Times New Roman"/>
+          <w:i/>
+          <w:iCs/>
+          <w:sz w:val="28"/>
+          <w:szCs w:val="28"/>
+          <w:vertAlign w:val="subscript"/>
+          <w:lang w:val="uk-UA"/>
+        </w:rPr>
+        <w:t>2</w:t>
+      </w:r>
+      <w:proofErr w:type="gramStart"/>
+      <w:r>
+        <w:rPr>
+          <w:rFonts w:ascii="Times New Roman" w:eastAsia="Times New Roman" w:hAnsi="Times New Roman" w:cs="Times New Roman"/>
+          <w:i/>
+          <w:iCs/>
+          <w:sz w:val="28"/>
+          <w:szCs w:val="28"/>
+          <w:lang w:val="ru-RU"/>
+        </w:rPr>
+        <w:t xml:space="preserve">   </w:t>
+      </w:r>
+      <w:r>
+        <w:rPr>
+          <w:rFonts w:ascii="Times New Roman" w:eastAsia="Times New Roman" w:hAnsi="Times New Roman" w:cs="Times New Roman"/>
+          <w:sz w:val="28"/>
+          <w:szCs w:val="28"/>
+          <w:lang w:val="ru-RU"/>
+        </w:rPr>
+        <w:t>(</w:t>
+      </w:r>
+      <w:proofErr w:type="gramEnd"/>
+      <w:r>
+        <w:rPr>
+          <w:rFonts w:ascii="Times New Roman" w:eastAsia="Times New Roman" w:hAnsi="Times New Roman" w:cs="Times New Roman"/>
+          <w:sz w:val="28"/>
+          <w:szCs w:val="28"/>
+        </w:rPr>
+        <w:t>mod</w:t>
+      </w:r>
+      <w:r>
+        <w:rPr>
+          <w:rFonts w:ascii="Times New Roman" w:eastAsia="Times New Roman" w:hAnsi="Times New Roman" w:cs="Times New Roman"/>
+          <w:sz w:val="28"/>
+          <w:szCs w:val="28"/>
+          <w:lang w:val="ru-RU"/>
+        </w:rPr>
+        <w:t xml:space="preserve"> </w:t>
+      </w:r>
+      <w:r>
+        <w:rPr>
+          <w:rFonts w:ascii="Times New Roman" w:eastAsia="Times New Roman" w:hAnsi="Times New Roman" w:cs="Times New Roman"/>
+          <w:sz w:val="28"/>
+          <w:szCs w:val="28"/>
+        </w:rPr>
+        <w:t>p</w:t>
+      </w:r>
+      <w:r>
+        <w:rPr>
+          <w:rFonts w:ascii="Times New Roman" w:eastAsia="Times New Roman" w:hAnsi="Times New Roman" w:cs="Times New Roman"/>
+          <w:sz w:val="28"/>
+          <w:szCs w:val="28"/>
+          <w:lang w:val="ru-RU"/>
+        </w:rPr>
+        <w:t xml:space="preserve">), </w:t>
+      </w:r>
+    </w:p>
+    <w:p>
+      <w:pPr>
+        <w:widowControl w:val="0"/>
+        <w:shd w:val="clear" w:color="auto" w:fill="FFFFFF"/>
+        <w:spacing w:after="0" w:line="240" w:lineRule="atLeast"/>
+        <w:ind w:left="1560"/>
+        <w:rPr>
+          <w:rFonts w:ascii="Times New Roman" w:eastAsia="Times New Roman" w:hAnsi="Times New Roman" w:cs="Times New Roman"/>
+          <w:sz w:val="28"/>
+          <w:szCs w:val="28"/>
+          <w:lang w:val="uk-UA"/>
+        </w:rPr>
+      </w:pPr>
+      <w:r>
+        <w:rPr>
+          <w:rFonts w:ascii="Times New Roman" w:eastAsia="Times New Roman" w:hAnsi="Times New Roman" w:cs="Times New Roman"/>
+          <w:i/>
+          <w:iCs/>
+          <w:sz w:val="28"/>
+          <w:szCs w:val="28"/>
+        </w:rPr>
+        <w:t>Y</w:t>
+      </w:r>
+      <w:r>
+        <w:rPr>
+          <w:rFonts w:ascii="Times New Roman" w:eastAsia="Times New Roman" w:hAnsi="Times New Roman" w:cs="Times New Roman"/>
+          <w:i/>
+          <w:iCs/>
+          <w:sz w:val="28"/>
+          <w:szCs w:val="28"/>
+          <w:vertAlign w:val="subscript"/>
+          <w:lang w:val="uk-UA"/>
+        </w:rPr>
+        <w:t>3</w:t>
+      </w:r>
+      <w:r>
+        <w:rPr>
+          <w:rFonts w:ascii="Times New Roman" w:eastAsia="Times New Roman" w:hAnsi="Times New Roman" w:cs="Times New Roman"/>
+          <w:sz w:val="28"/>
+          <w:szCs w:val="28"/>
+        </w:rPr>
+        <w:t xml:space="preserve"> = − </w:t>
+      </w:r>
+      <w:r>
+        <w:rPr>
+          <w:rFonts w:ascii="Times New Roman" w:eastAsia="Times New Roman" w:hAnsi="Times New Roman" w:cs="Times New Roman"/>
+          <w:i/>
+          <w:iCs/>
+          <w:sz w:val="28"/>
+          <w:szCs w:val="28"/>
+        </w:rPr>
+        <w:t>y</w:t>
+      </w:r>
+      <w:r>
+        <w:rPr>
+          <w:rFonts w:ascii="Times New Roman" w:eastAsia="Times New Roman" w:hAnsi="Times New Roman" w:cs="Times New Roman"/>
+          <w:i/>
+          <w:iCs/>
+          <w:sz w:val="28"/>
+          <w:szCs w:val="28"/>
+          <w:vertAlign w:val="subscript"/>
+          <w:lang w:val="uk-UA"/>
+        </w:rPr>
+        <w:t>1</w:t>
+      </w:r>
+      <w:r>
+        <w:rPr>
+          <w:rFonts w:ascii="Times New Roman" w:eastAsia="Times New Roman" w:hAnsi="Times New Roman" w:cs="Times New Roman"/>
+          <w:sz w:val="28"/>
+          <w:szCs w:val="28"/>
+        </w:rPr>
+        <w:t xml:space="preserve"> + </w:t>
+      </w:r>
+      <w:proofErr w:type="gramStart"/>
+      <w:r>
+        <w:rPr>
+          <w:rFonts w:ascii="Times New Roman" w:eastAsia="Times New Roman" w:hAnsi="Times New Roman" w:cs="Times New Roman"/>
+          <w:i/>
+          <w:iCs/>
+          <w:sz w:val="28"/>
+          <w:szCs w:val="28"/>
+        </w:rPr>
+        <w:t>s</w:t>
+      </w:r>
+      <w:r>
+        <w:rPr>
+          <w:rFonts w:ascii="Times New Roman" w:eastAsia="Times New Roman" w:hAnsi="Times New Roman" w:cs="Times New Roman"/>
+          <w:sz w:val="28"/>
+          <w:szCs w:val="28"/>
+        </w:rPr>
+        <w:t>(</w:t>
+      </w:r>
+      <w:proofErr w:type="gramEnd"/>
+      <w:r>
+        <w:rPr>
+          <w:rFonts w:ascii="Times New Roman" w:eastAsia="Times New Roman" w:hAnsi="Times New Roman" w:cs="Times New Roman"/>
+          <w:i/>
+          <w:iCs/>
+          <w:sz w:val="28"/>
+          <w:szCs w:val="28"/>
+        </w:rPr>
+        <w:t>x</w:t>
+      </w:r>
+      <w:r>
+        <w:rPr>
+          <w:rFonts w:ascii="Times New Roman" w:eastAsia="Times New Roman" w:hAnsi="Times New Roman" w:cs="Times New Roman"/>
+          <w:i/>
+          <w:iCs/>
+          <w:sz w:val="28"/>
+          <w:szCs w:val="28"/>
+          <w:vertAlign w:val="subscript"/>
+          <w:lang w:val="uk-UA"/>
+        </w:rPr>
+        <w:t>1</w:t>
+      </w:r>
+      <w:r>
+        <w:rPr>
+          <w:rFonts w:ascii="Times New Roman" w:eastAsia="Times New Roman" w:hAnsi="Times New Roman" w:cs="Times New Roman"/>
+          <w:sz w:val="28"/>
+          <w:szCs w:val="28"/>
+        </w:rPr>
+        <w:t xml:space="preserve"> – </w:t>
+      </w:r>
+      <w:r>
+        <w:rPr>
+          <w:rFonts w:ascii="Times New Roman" w:eastAsia="Times New Roman" w:hAnsi="Times New Roman" w:cs="Times New Roman"/>
+          <w:i/>
+          <w:iCs/>
+          <w:sz w:val="28"/>
+          <w:szCs w:val="28"/>
+        </w:rPr>
+        <w:t>x</w:t>
+      </w:r>
+      <w:r>
+        <w:rPr>
+          <w:rFonts w:ascii="Times New Roman" w:eastAsia="Times New Roman" w:hAnsi="Times New Roman" w:cs="Times New Roman"/>
+          <w:i/>
+          <w:iCs/>
+          <w:sz w:val="28"/>
+          <w:szCs w:val="28"/>
+          <w:vertAlign w:val="subscript"/>
+          <w:lang w:val="uk-UA"/>
+        </w:rPr>
+        <w:t>3</w:t>
+      </w:r>
+      <w:r>
+        <w:rPr>
+          <w:rFonts w:ascii="Times New Roman" w:eastAsia="Times New Roman" w:hAnsi="Times New Roman" w:cs="Times New Roman"/>
+          <w:sz w:val="28"/>
+          <w:szCs w:val="28"/>
+        </w:rPr>
+        <w:t>)   (mod p)</w:t>
+      </w:r>
+    </w:p>
+    <w:p>
+      <w:pPr>
+        <w:widowControl w:val="0"/>
+        <w:shd w:val="clear" w:color="auto" w:fill="FFFFFF"/>
+        <w:spacing w:after="0" w:line="240" w:lineRule="atLeast"/>
+        <w:ind w:left="708" w:firstLine="708"/>
+        <w:jc w:val="both"/>
+        <w:rPr>
+          <w:rFonts w:ascii="Times New Roman" w:eastAsia="Times New Roman" w:hAnsi="Times New Roman" w:cs="Times New Roman"/>
+          <w:sz w:val="28"/>
+          <w:szCs w:val="28"/>
+        </w:rPr>
+      </w:pPr>
+      <w:r>
+        <w:rPr>
+          <w:rFonts w:ascii="Times New Roman" w:eastAsia="Times New Roman" w:hAnsi="Times New Roman" w:cs="Times New Roman"/>
+          <w:i/>
+          <w:iCs/>
+          <w:sz w:val="28"/>
+          <w:szCs w:val="28"/>
+        </w:rPr>
+        <w:t xml:space="preserve">  </w:t>
+      </w:r>
+      <w:r>
+        <w:rPr>
+          <w:rFonts w:ascii="Times New Roman" w:eastAsia="Times New Roman" w:hAnsi="Times New Roman" w:cs="Times New Roman"/>
+          <w:i/>
+          <w:iCs/>
+          <w:sz w:val="28"/>
+          <w:szCs w:val="28"/>
+          <w:lang w:val="ru-RU"/>
+        </w:rPr>
+        <w:t>Де</w:t>
+      </w:r>
+      <w:r>
+        <w:rPr>
+          <w:rFonts w:ascii="Times New Roman" w:eastAsia="Times New Roman" w:hAnsi="Times New Roman" w:cs="Times New Roman"/>
+          <w:i/>
+          <w:iCs/>
+          <w:sz w:val="28"/>
+          <w:szCs w:val="28"/>
+        </w:rPr>
+        <w:t xml:space="preserve"> S</w:t>
+      </w:r>
+      <w:r>
+        <w:rPr>
+          <w:rFonts w:ascii="Times New Roman" w:eastAsia="Times New Roman" w:hAnsi="Times New Roman" w:cs="Times New Roman"/>
+          <w:sz w:val="28"/>
+          <w:szCs w:val="28"/>
+        </w:rPr>
+        <w:t xml:space="preserve"> = (</w:t>
+      </w:r>
+      <w:r>
+        <w:rPr>
+          <w:rFonts w:ascii="Times New Roman" w:eastAsia="Times New Roman" w:hAnsi="Times New Roman" w:cs="Times New Roman"/>
+          <w:i/>
+          <w:iCs/>
+          <w:sz w:val="28"/>
+          <w:szCs w:val="28"/>
+        </w:rPr>
+        <w:t>y</w:t>
+      </w:r>
+      <w:r>
+        <w:rPr>
+          <w:rFonts w:ascii="Times New Roman" w:eastAsia="Times New Roman" w:hAnsi="Times New Roman" w:cs="Times New Roman"/>
+          <w:i/>
+          <w:iCs/>
+          <w:sz w:val="28"/>
+          <w:szCs w:val="28"/>
+          <w:vertAlign w:val="subscript"/>
+          <w:lang w:val="uk-UA"/>
+        </w:rPr>
+        <w:t>1</w:t>
+      </w:r>
+      <w:r>
+        <w:rPr>
+          <w:rFonts w:ascii="Times New Roman" w:eastAsia="Times New Roman" w:hAnsi="Times New Roman" w:cs="Times New Roman"/>
+          <w:sz w:val="28"/>
+          <w:szCs w:val="28"/>
+        </w:rPr>
+        <w:t xml:space="preserve"> – </w:t>
+      </w:r>
+      <w:r>
+        <w:rPr>
+          <w:rFonts w:ascii="Times New Roman" w:eastAsia="Times New Roman" w:hAnsi="Times New Roman" w:cs="Times New Roman"/>
+          <w:i/>
+          <w:iCs/>
+          <w:sz w:val="28"/>
+          <w:szCs w:val="28"/>
+        </w:rPr>
+        <w:t>y</w:t>
+      </w:r>
+      <w:r>
+        <w:rPr>
+          <w:rFonts w:ascii="Times New Roman" w:eastAsia="Times New Roman" w:hAnsi="Times New Roman" w:cs="Times New Roman"/>
+          <w:i/>
+          <w:iCs/>
+          <w:sz w:val="28"/>
+          <w:szCs w:val="28"/>
+          <w:vertAlign w:val="subscript"/>
+          <w:lang w:val="uk-UA"/>
+        </w:rPr>
+        <w:t>2</w:t>
+      </w:r>
+      <w:r>
+        <w:rPr>
+          <w:rFonts w:ascii="Times New Roman" w:eastAsia="Times New Roman" w:hAnsi="Times New Roman" w:cs="Times New Roman"/>
+          <w:sz w:val="28"/>
+          <w:szCs w:val="28"/>
+        </w:rPr>
+        <w:t>)</w:t>
+      </w:r>
+      <w:proofErr w:type="gramStart"/>
+      <w:r>
+        <w:rPr>
+          <w:rFonts w:ascii="Times New Roman" w:eastAsia="Times New Roman" w:hAnsi="Times New Roman" w:cs="Times New Roman"/>
+          <w:sz w:val="28"/>
+          <w:szCs w:val="28"/>
+        </w:rPr>
+        <w:t>/(</w:t>
+      </w:r>
+      <w:proofErr w:type="gramEnd"/>
+      <w:r>
+        <w:rPr>
+          <w:rFonts w:ascii="Times New Roman" w:eastAsia="Times New Roman" w:hAnsi="Times New Roman" w:cs="Times New Roman"/>
+          <w:i/>
+          <w:iCs/>
+          <w:sz w:val="28"/>
+          <w:szCs w:val="28"/>
+        </w:rPr>
+        <w:t>x</w:t>
+      </w:r>
+      <w:r>
+        <w:rPr>
+          <w:rFonts w:ascii="Times New Roman" w:eastAsia="Times New Roman" w:hAnsi="Times New Roman" w:cs="Times New Roman"/>
+          <w:i/>
+          <w:iCs/>
+          <w:sz w:val="28"/>
+          <w:szCs w:val="28"/>
+          <w:vertAlign w:val="subscript"/>
+          <w:lang w:val="uk-UA"/>
+        </w:rPr>
+        <w:t>1</w:t>
+      </w:r>
+      <w:r>
+        <w:rPr>
+          <w:rFonts w:ascii="Times New Roman" w:eastAsia="Times New Roman" w:hAnsi="Times New Roman" w:cs="Times New Roman"/>
+          <w:sz w:val="28"/>
+          <w:szCs w:val="28"/>
+        </w:rPr>
+        <w:t xml:space="preserve"> – </w:t>
+      </w:r>
+      <w:r>
+        <w:rPr>
+          <w:rFonts w:ascii="Times New Roman" w:eastAsia="Times New Roman" w:hAnsi="Times New Roman" w:cs="Times New Roman"/>
+          <w:i/>
+          <w:iCs/>
+          <w:sz w:val="28"/>
+          <w:szCs w:val="28"/>
+        </w:rPr>
+        <w:t>x</w:t>
+      </w:r>
+      <w:r>
+        <w:rPr>
+          <w:rFonts w:ascii="Times New Roman" w:eastAsia="Times New Roman" w:hAnsi="Times New Roman" w:cs="Times New Roman"/>
+          <w:i/>
+          <w:iCs/>
+          <w:sz w:val="28"/>
+          <w:szCs w:val="28"/>
+          <w:vertAlign w:val="subscript"/>
+          <w:lang w:val="uk-UA"/>
+        </w:rPr>
+        <w:t>2</w:t>
+      </w:r>
+      <w:r>
+        <w:rPr>
+          <w:rFonts w:ascii="Times New Roman" w:eastAsia="Times New Roman" w:hAnsi="Times New Roman" w:cs="Times New Roman"/>
+          <w:sz w:val="28"/>
+          <w:szCs w:val="28"/>
+        </w:rPr>
+        <w:t>)</w:t>
+      </w:r>
+      <w:r>
+        <w:rPr>
+          <w:rFonts w:ascii="Times New Roman" w:eastAsia="Times New Roman" w:hAnsi="Times New Roman" w:cs="Times New Roman"/>
+          <w:sz w:val="28"/>
+          <w:szCs w:val="28"/>
+          <w:lang w:val="uk-UA"/>
+        </w:rPr>
+        <w:t xml:space="preserve">  </w:t>
+      </w:r>
+      <w:r>
+        <w:rPr>
+          <w:rFonts w:ascii="Times New Roman" w:eastAsia="Times New Roman" w:hAnsi="Times New Roman" w:cs="Times New Roman"/>
+          <w:sz w:val="28"/>
+          <w:szCs w:val="28"/>
+        </w:rPr>
+        <w:t xml:space="preserve">(mod p)  </w:t>
+      </w:r>
+    </w:p>
+    <w:p>
+      <w:pPr>
+        <w:widowControl w:val="0"/>
+        <w:shd w:val="clear" w:color="auto" w:fill="FFFFFF"/>
+        <w:tabs>
+          <w:tab w:val="left" w:leader="hyphen" w:pos="1723"/>
+        </w:tabs>
+        <w:spacing w:after="0" w:line="240" w:lineRule="atLeast"/>
+        <w:ind w:left="1416"/>
+        <w:rPr>
+          <w:rFonts w:ascii="Times New Roman" w:eastAsia="Times New Roman" w:hAnsi="Times New Roman" w:cs="Times New Roman"/>
+          <w:i/>
+          <w:spacing w:val="-8"/>
+          <w:sz w:val="28"/>
+          <w:szCs w:val="28"/>
+        </w:rPr>
+      </w:pPr>
+    </w:p>
+    <w:p>
+      <w:pPr>
+        <w:widowControl w:val="0"/>
+        <w:spacing w:after="0" w:line="240" w:lineRule="atLeast"/>
+        <w:jc w:val="both"/>
+        <w:rPr>
+          <w:rFonts w:ascii="Times New Roman" w:eastAsia="Times New Roman" w:hAnsi="Times New Roman" w:cs="Times New Roman"/>
+          <w:sz w:val="28"/>
+          <w:szCs w:val="28"/>
+        </w:rPr>
+      </w:pPr>
+      <w:r>
+        <w:rPr>
+          <w:rFonts w:ascii="Times New Roman" w:eastAsia="Times New Roman" w:hAnsi="Times New Roman" w:cs="Times New Roman"/>
+          <w:iCs/>
+          <w:sz w:val="28"/>
+          <w:szCs w:val="28"/>
+        </w:rPr>
+        <w:t xml:space="preserve">S </w:t>
+      </w:r>
+      <w:r>
+        <w:rPr>
+          <w:rFonts w:ascii="Times New Roman" w:eastAsia="Times New Roman" w:hAnsi="Times New Roman" w:cs="Times New Roman"/>
+          <w:sz w:val="28"/>
+          <w:szCs w:val="28"/>
+        </w:rPr>
+        <w:t>=</w:t>
+      </w:r>
+      <w:r>
+        <w:rPr>
+          <w:rFonts w:ascii="Times New Roman" w:eastAsia="Times New Roman" w:hAnsi="Times New Roman" w:cs="Times New Roman"/>
+          <w:sz w:val="28"/>
+          <w:szCs w:val="28"/>
+        </w:rPr>
+        <w:t xml:space="preserve"> </w:t>
+      </w:r>
+      <w:r>
+        <w:rPr>
+          <w:rFonts w:ascii="Times New Roman" w:eastAsia="Times New Roman" w:hAnsi="Times New Roman" w:cs="Times New Roman"/>
+          <w:sz w:val="28"/>
+          <w:szCs w:val="28"/>
+        </w:rPr>
+        <w:t>(</w:t>
+      </w:r>
+      <w:r>
+        <w:rPr>
+          <w:rFonts w:ascii="Times New Roman" w:eastAsia="Times New Roman" w:hAnsi="Times New Roman" w:cs="Times New Roman"/>
+          <w:sz w:val="28"/>
+          <w:szCs w:val="28"/>
+        </w:rPr>
+        <w:t>2-1</w:t>
+      </w:r>
+      <w:r>
+        <w:rPr>
+          <w:rFonts w:ascii="Times New Roman" w:eastAsia="Times New Roman" w:hAnsi="Times New Roman" w:cs="Times New Roman"/>
+          <w:sz w:val="28"/>
+          <w:szCs w:val="28"/>
+        </w:rPr>
+        <w:t>)</w:t>
+      </w:r>
+      <w:r>
+        <w:rPr>
+          <w:rFonts w:ascii="Times New Roman" w:eastAsia="Times New Roman" w:hAnsi="Times New Roman" w:cs="Times New Roman"/>
+          <w:sz w:val="28"/>
+          <w:szCs w:val="28"/>
+        </w:rPr>
+        <w:t xml:space="preserve"> </w:t>
+      </w:r>
+      <w:r>
+        <w:rPr>
+          <w:rFonts w:ascii="Times New Roman" w:eastAsia="Times New Roman" w:hAnsi="Times New Roman" w:cs="Times New Roman"/>
+          <w:sz w:val="28"/>
+          <w:szCs w:val="28"/>
+        </w:rPr>
+        <w:t>/</w:t>
+      </w:r>
+      <w:r>
+        <w:rPr>
+          <w:rFonts w:ascii="Times New Roman" w:eastAsia="Times New Roman" w:hAnsi="Times New Roman" w:cs="Times New Roman"/>
+          <w:sz w:val="28"/>
+          <w:szCs w:val="28"/>
+        </w:rPr>
+        <w:t xml:space="preserve"> </w:t>
+      </w:r>
+      <w:r>
+        <w:rPr>
+          <w:rFonts w:ascii="Times New Roman" w:eastAsia="Times New Roman" w:hAnsi="Times New Roman" w:cs="Times New Roman"/>
+          <w:sz w:val="28"/>
+          <w:szCs w:val="28"/>
+        </w:rPr>
+        <w:t>(</w:t>
+      </w:r>
+      <w:r>
+        <w:rPr>
+          <w:rFonts w:ascii="Times New Roman" w:eastAsia="Times New Roman" w:hAnsi="Times New Roman" w:cs="Times New Roman"/>
+          <w:sz w:val="28"/>
+          <w:szCs w:val="28"/>
+        </w:rPr>
+        <w:t>5-8</w:t>
+      </w:r>
+      <w:r>
+        <w:rPr>
+          <w:rFonts w:ascii="Times New Roman" w:eastAsia="Times New Roman" w:hAnsi="Times New Roman" w:cs="Times New Roman"/>
+          <w:sz w:val="28"/>
+          <w:szCs w:val="28"/>
+        </w:rPr>
+        <w:t>) (mod11)</w:t>
+      </w:r>
+      <w:r>
+        <w:rPr>
+          <w:rFonts w:ascii="Times New Roman" w:eastAsia="Times New Roman" w:hAnsi="Times New Roman" w:cs="Times New Roman"/>
+          <w:sz w:val="28"/>
+          <w:szCs w:val="28"/>
+        </w:rPr>
+        <w:t xml:space="preserve"> </w:t>
+      </w:r>
+      <w:r>
+        <w:rPr>
+          <w:rFonts w:ascii="Times New Roman" w:eastAsia="Times New Roman" w:hAnsi="Times New Roman" w:cs="Times New Roman"/>
+          <w:sz w:val="28"/>
+          <w:szCs w:val="28"/>
+        </w:rPr>
+        <w:t>=</w:t>
+      </w:r>
+      <w:r>
+        <w:rPr>
+          <w:rFonts w:ascii="Times New Roman" w:eastAsia="Times New Roman" w:hAnsi="Times New Roman" w:cs="Times New Roman"/>
+          <w:sz w:val="28"/>
+          <w:szCs w:val="28"/>
+        </w:rPr>
+        <w:t xml:space="preserve"> </w:t>
+      </w:r>
+      <w:r>
+        <w:rPr>
+          <w:rFonts w:ascii="Times New Roman" w:eastAsia="Times New Roman" w:hAnsi="Times New Roman" w:cs="Times New Roman"/>
+          <w:sz w:val="28"/>
+          <w:szCs w:val="28"/>
+        </w:rPr>
+        <w:t>(</w:t>
+      </w:r>
+      <w:r>
+        <w:rPr>
+          <w:rFonts w:ascii="Times New Roman" w:eastAsia="Times New Roman" w:hAnsi="Times New Roman" w:cs="Times New Roman"/>
+          <w:sz w:val="28"/>
+          <w:szCs w:val="28"/>
+        </w:rPr>
+        <w:t>1</w:t>
+      </w:r>
+      <w:r>
+        <w:rPr>
+          <w:rFonts w:ascii="Times New Roman" w:eastAsia="Times New Roman" w:hAnsi="Times New Roman" w:cs="Times New Roman"/>
+          <w:sz w:val="28"/>
+          <w:szCs w:val="28"/>
+        </w:rPr>
+        <w:t>)</w:t>
+      </w:r>
+      <w:r>
+        <w:rPr>
+          <w:rFonts w:ascii="Times New Roman" w:eastAsia="Times New Roman" w:hAnsi="Times New Roman" w:cs="Times New Roman"/>
+          <w:sz w:val="28"/>
+          <w:szCs w:val="28"/>
+        </w:rPr>
+        <w:t xml:space="preserve"> </w:t>
+      </w:r>
+      <w:r>
+        <w:rPr>
+          <w:rFonts w:ascii="Times New Roman" w:eastAsia="Times New Roman" w:hAnsi="Times New Roman" w:cs="Times New Roman"/>
+          <w:sz w:val="28"/>
+          <w:szCs w:val="28"/>
+        </w:rPr>
+        <w:t>/</w:t>
+      </w:r>
+      <w:r>
+        <w:rPr>
+          <w:rFonts w:ascii="Times New Roman" w:eastAsia="Times New Roman" w:hAnsi="Times New Roman" w:cs="Times New Roman"/>
+          <w:sz w:val="28"/>
+          <w:szCs w:val="28"/>
+        </w:rPr>
+        <w:t xml:space="preserve"> </w:t>
+      </w:r>
+      <w:r>
+        <w:rPr>
+          <w:rFonts w:ascii="Times New Roman" w:eastAsia="Times New Roman" w:hAnsi="Times New Roman" w:cs="Times New Roman"/>
+          <w:sz w:val="28"/>
+          <w:szCs w:val="28"/>
+        </w:rPr>
+        <w:t>(</w:t>
+      </w:r>
+      <w:proofErr w:type="gramStart"/>
+      <w:r>
+        <w:rPr>
+          <w:rFonts w:ascii="Times New Roman" w:eastAsia="Times New Roman" w:hAnsi="Times New Roman" w:cs="Times New Roman"/>
+          <w:sz w:val="28"/>
+          <w:szCs w:val="28"/>
+        </w:rPr>
+        <w:t>8</w:t>
+      </w:r>
+      <w:r>
+        <w:rPr>
+          <w:rFonts w:ascii="Times New Roman" w:eastAsia="Times New Roman" w:hAnsi="Times New Roman" w:cs="Times New Roman"/>
+          <w:sz w:val="28"/>
+          <w:szCs w:val="28"/>
+        </w:rPr>
+        <w:t>)</w:t>
+      </w:r>
+      <w:r>
+        <w:rPr>
+          <w:rFonts w:ascii="Times New Roman" w:eastAsia="Times New Roman" w:hAnsi="Times New Roman" w:cs="Times New Roman"/>
+          <w:sz w:val="28"/>
+          <w:szCs w:val="28"/>
+        </w:rPr>
+        <w:t>(</w:t>
+      </w:r>
+      <w:proofErr w:type="gramEnd"/>
+      <w:r>
+        <w:rPr>
+          <w:rFonts w:ascii="Times New Roman" w:eastAsia="Times New Roman" w:hAnsi="Times New Roman" w:cs="Times New Roman"/>
+          <w:sz w:val="28"/>
+          <w:szCs w:val="28"/>
+        </w:rPr>
+        <w:t>mod</w:t>
+      </w:r>
+      <w:r>
+        <w:rPr>
+          <w:rFonts w:ascii="Times New Roman" w:eastAsia="Times New Roman" w:hAnsi="Times New Roman" w:cs="Times New Roman"/>
+          <w:sz w:val="28"/>
+          <w:szCs w:val="28"/>
+        </w:rPr>
+        <w:t xml:space="preserve"> </w:t>
+      </w:r>
+      <w:r>
+        <w:rPr>
+          <w:rFonts w:ascii="Times New Roman" w:eastAsia="Times New Roman" w:hAnsi="Times New Roman" w:cs="Times New Roman"/>
+          <w:sz w:val="28"/>
+          <w:szCs w:val="28"/>
+        </w:rPr>
+        <w:t xml:space="preserve">11) = </w:t>
+      </w:r>
+      <w:r>
+        <w:rPr>
+          <w:rFonts w:ascii="Times New Roman" w:eastAsia="Times New Roman" w:hAnsi="Times New Roman" w:cs="Times New Roman"/>
+          <w:sz w:val="28"/>
+          <w:szCs w:val="28"/>
+        </w:rPr>
+        <w:t>7</w:t>
+      </w:r>
+    </w:p>
+    <w:p>
+      <w:pPr>
+        <w:widowControl w:val="0"/>
+        <w:spacing w:after="0" w:line="240" w:lineRule="atLeast"/>
+        <w:jc w:val="both"/>
+        <w:rPr>
+          <w:rFonts w:ascii="Times New Roman" w:eastAsia="Times New Roman" w:hAnsi="Times New Roman" w:cs="Times New Roman"/>
+          <w:sz w:val="28"/>
+          <w:szCs w:val="28"/>
+          <w:lang w:val="uk-UA"/>
+        </w:rPr>
+      </w:pPr>
+    </w:p>
+    <w:p>
+      <w:pPr>
+        <w:widowControl w:val="0"/>
+        <w:shd w:val="clear" w:color="auto" w:fill="FFFFFF"/>
+        <w:spacing w:after="0" w:line="240" w:lineRule="atLeast"/>
+        <w:jc w:val="both"/>
+        <w:rPr>
+          <w:rFonts w:ascii="Times New Roman" w:eastAsia="Times New Roman" w:hAnsi="Times New Roman" w:cs="Times New Roman"/>
+          <w:sz w:val="28"/>
+          <w:szCs w:val="28"/>
+        </w:rPr>
+      </w:pPr>
+      <w:r>
+        <w:rPr>
+          <w:rFonts w:ascii="Times New Roman" w:eastAsia="Times New Roman" w:hAnsi="Times New Roman" w:cs="Times New Roman"/>
+          <w:iCs/>
+          <w:sz w:val="28"/>
+          <w:szCs w:val="28"/>
+        </w:rPr>
+        <w:t>X</w:t>
+      </w:r>
+      <w:r>
+        <w:rPr>
+          <w:rFonts w:ascii="Times New Roman" w:eastAsia="Times New Roman" w:hAnsi="Times New Roman" w:cs="Times New Roman"/>
+          <w:iCs/>
+          <w:sz w:val="28"/>
+          <w:szCs w:val="28"/>
+          <w:vertAlign w:val="subscript"/>
+        </w:rPr>
+        <w:t>3</w:t>
+      </w:r>
+      <w:r>
+        <w:rPr>
+          <w:rFonts w:ascii="Times New Roman" w:eastAsia="Times New Roman" w:hAnsi="Times New Roman" w:cs="Times New Roman"/>
+          <w:sz w:val="28"/>
+          <w:szCs w:val="28"/>
+          <w:lang w:val="uk-UA"/>
+        </w:rPr>
+        <w:t xml:space="preserve"> = </w:t>
+      </w:r>
+      <w:r>
+        <w:rPr>
+          <w:rFonts w:ascii="Times New Roman" w:eastAsia="Times New Roman" w:hAnsi="Times New Roman" w:cs="Times New Roman"/>
+          <w:sz w:val="28"/>
+          <w:szCs w:val="28"/>
+        </w:rPr>
+        <w:t>7</w:t>
+      </w:r>
+      <w:r>
+        <w:rPr>
+          <w:rFonts w:ascii="Times New Roman" w:eastAsia="Times New Roman" w:hAnsi="Times New Roman" w:cs="Times New Roman"/>
+          <w:sz w:val="28"/>
+          <w:szCs w:val="28"/>
+          <w:vertAlign w:val="superscript"/>
+        </w:rPr>
+        <w:t>2</w:t>
+      </w:r>
+      <w:r>
+        <w:rPr>
+          <w:rFonts w:ascii="Times New Roman" w:eastAsia="Times New Roman" w:hAnsi="Times New Roman" w:cs="Times New Roman"/>
+          <w:sz w:val="28"/>
+          <w:szCs w:val="28"/>
+          <w:vertAlign w:val="superscript"/>
+        </w:rPr>
+        <w:t xml:space="preserve"> </w:t>
+      </w:r>
+      <w:r>
+        <w:rPr>
+          <w:rFonts w:ascii="Times New Roman" w:eastAsia="Times New Roman" w:hAnsi="Times New Roman" w:cs="Times New Roman"/>
+          <w:sz w:val="28"/>
+          <w:szCs w:val="28"/>
+        </w:rPr>
+        <w:t xml:space="preserve">– </w:t>
+      </w:r>
+      <w:r>
+        <w:rPr>
+          <w:rFonts w:ascii="Times New Roman" w:eastAsia="Times New Roman" w:hAnsi="Times New Roman" w:cs="Times New Roman"/>
+          <w:sz w:val="28"/>
+          <w:szCs w:val="28"/>
+        </w:rPr>
+        <w:t>5</w:t>
+      </w:r>
+      <w:r>
+        <w:rPr>
+          <w:rFonts w:ascii="Times New Roman" w:eastAsia="Times New Roman" w:hAnsi="Times New Roman" w:cs="Times New Roman"/>
+          <w:sz w:val="28"/>
+          <w:szCs w:val="28"/>
+        </w:rPr>
+        <w:t xml:space="preserve"> – </w:t>
+      </w:r>
+      <w:r>
+        <w:rPr>
+          <w:rFonts w:ascii="Times New Roman" w:eastAsia="Times New Roman" w:hAnsi="Times New Roman" w:cs="Times New Roman"/>
+          <w:sz w:val="28"/>
+          <w:szCs w:val="28"/>
+        </w:rPr>
+        <w:t>8</w:t>
+      </w:r>
+      <w:r>
+        <w:rPr>
+          <w:rFonts w:ascii="Times New Roman" w:eastAsia="Times New Roman" w:hAnsi="Times New Roman" w:cs="Times New Roman"/>
+          <w:sz w:val="28"/>
+          <w:szCs w:val="28"/>
+          <w:lang w:val="uk-UA"/>
+        </w:rPr>
+        <w:t xml:space="preserve"> (</w:t>
+      </w:r>
+      <w:r>
+        <w:rPr>
+          <w:rFonts w:ascii="Times New Roman" w:eastAsia="Times New Roman" w:hAnsi="Times New Roman" w:cs="Times New Roman"/>
+          <w:sz w:val="28"/>
+          <w:szCs w:val="28"/>
+        </w:rPr>
+        <w:t>mod</w:t>
+      </w:r>
+      <w:r>
+        <w:rPr>
+          <w:rFonts w:ascii="Times New Roman" w:eastAsia="Times New Roman" w:hAnsi="Times New Roman" w:cs="Times New Roman"/>
+          <w:sz w:val="28"/>
+          <w:szCs w:val="28"/>
+          <w:lang w:val="uk-UA"/>
+        </w:rPr>
+        <w:t xml:space="preserve"> 11) = </w:t>
+      </w:r>
+      <w:r>
+        <w:rPr>
+          <w:rFonts w:ascii="Times New Roman" w:eastAsia="Times New Roman" w:hAnsi="Times New Roman" w:cs="Times New Roman"/>
+          <w:sz w:val="28"/>
+          <w:szCs w:val="28"/>
+        </w:rPr>
+        <w:t>-</w:t>
+      </w:r>
+      <w:r>
+        <w:rPr>
+          <w:rFonts w:ascii="Times New Roman" w:eastAsia="Times New Roman" w:hAnsi="Times New Roman" w:cs="Times New Roman"/>
+          <w:sz w:val="28"/>
+          <w:szCs w:val="28"/>
+        </w:rPr>
+        <w:t>8</w:t>
+      </w:r>
+      <w:r>
+        <w:rPr>
+          <w:rFonts w:ascii="Times New Roman" w:eastAsia="Times New Roman" w:hAnsi="Times New Roman" w:cs="Times New Roman"/>
+          <w:sz w:val="28"/>
+          <w:szCs w:val="28"/>
+          <w:lang w:val="uk-UA"/>
+        </w:rPr>
+        <w:t>(</w:t>
+      </w:r>
+      <w:r>
+        <w:rPr>
+          <w:rFonts w:ascii="Times New Roman" w:eastAsia="Times New Roman" w:hAnsi="Times New Roman" w:cs="Times New Roman"/>
+          <w:sz w:val="28"/>
+          <w:szCs w:val="28"/>
+        </w:rPr>
+        <w:t>mod</w:t>
+      </w:r>
+      <w:r>
+        <w:rPr>
+          <w:rFonts w:ascii="Times New Roman" w:eastAsia="Times New Roman" w:hAnsi="Times New Roman" w:cs="Times New Roman"/>
+          <w:sz w:val="28"/>
+          <w:szCs w:val="28"/>
+          <w:lang w:val="uk-UA"/>
+        </w:rPr>
+        <w:t xml:space="preserve"> 11)</w:t>
+      </w:r>
+      <w:r>
+        <w:rPr>
+          <w:rFonts w:ascii="Times New Roman" w:eastAsia="Times New Roman" w:hAnsi="Times New Roman" w:cs="Times New Roman"/>
+          <w:sz w:val="28"/>
+          <w:szCs w:val="28"/>
+        </w:rPr>
+        <w:t xml:space="preserve"> </w:t>
+      </w:r>
+      <w:r>
+        <w:rPr>
+          <w:rFonts w:ascii="Times New Roman" w:eastAsia="Times New Roman" w:hAnsi="Times New Roman" w:cs="Times New Roman"/>
+          <w:sz w:val="28"/>
+          <w:szCs w:val="28"/>
+        </w:rPr>
+        <w:t>=</w:t>
+      </w:r>
+      <w:r>
+        <w:rPr>
+          <w:rFonts w:ascii="Times New Roman" w:eastAsia="Times New Roman" w:hAnsi="Times New Roman" w:cs="Times New Roman"/>
+          <w:sz w:val="28"/>
+          <w:szCs w:val="28"/>
+        </w:rPr>
+        <w:t xml:space="preserve"> </w:t>
+      </w:r>
+      <w:r>
+        <w:rPr>
+          <w:rFonts w:ascii="Times New Roman" w:eastAsia="Times New Roman" w:hAnsi="Times New Roman" w:cs="Times New Roman"/>
+          <w:sz w:val="28"/>
+          <w:szCs w:val="28"/>
+        </w:rPr>
+        <w:t>3</w:t>
+      </w:r>
+    </w:p>
+    <w:p>
+      <w:pPr>
+        <w:widowControl w:val="0"/>
+        <w:shd w:val="clear" w:color="auto" w:fill="FFFFFF"/>
+        <w:spacing w:after="0" w:line="240" w:lineRule="atLeast"/>
+        <w:jc w:val="both"/>
+        <w:rPr>
+          <w:rFonts w:ascii="Times New Roman" w:eastAsia="Times New Roman" w:hAnsi="Times New Roman" w:cs="Times New Roman"/>
+          <w:sz w:val="28"/>
+          <w:szCs w:val="28"/>
+        </w:rPr>
+      </w:pPr>
+    </w:p>
+    <w:p>
+      <w:pPr>
+        <w:widowControl w:val="0"/>
+        <w:shd w:val="clear" w:color="auto" w:fill="FFFFFF"/>
+        <w:spacing w:after="0" w:line="240" w:lineRule="atLeast"/>
+        <w:jc w:val="both"/>
+        <w:rPr>
+          <w:rFonts w:ascii="Times New Roman" w:eastAsia="Times New Roman" w:hAnsi="Times New Roman" w:cs="Times New Roman"/>
+          <w:sz w:val="28"/>
+          <w:szCs w:val="28"/>
+        </w:rPr>
+      </w:pPr>
+      <w:r>
+        <w:rPr>
+          <w:rFonts w:ascii="Times New Roman" w:eastAsia="Times New Roman" w:hAnsi="Times New Roman" w:cs="Times New Roman"/>
+          <w:iCs/>
+          <w:sz w:val="28"/>
+          <w:szCs w:val="28"/>
+        </w:rPr>
+        <w:t>Y</w:t>
+      </w:r>
+      <w:r>
+        <w:rPr>
+          <w:rFonts w:ascii="Times New Roman" w:eastAsia="Times New Roman" w:hAnsi="Times New Roman" w:cs="Times New Roman"/>
+          <w:iCs/>
+          <w:sz w:val="28"/>
+          <w:szCs w:val="28"/>
+          <w:vertAlign w:val="subscript"/>
+          <w:lang w:val="ru-RU"/>
+        </w:rPr>
+        <w:t>3</w:t>
+      </w:r>
+      <w:r>
+        <w:rPr>
+          <w:rFonts w:ascii="Times New Roman" w:eastAsia="Times New Roman" w:hAnsi="Times New Roman" w:cs="Times New Roman"/>
+          <w:sz w:val="28"/>
+          <w:szCs w:val="28"/>
+          <w:lang w:val="uk-UA"/>
+        </w:rPr>
+        <w:t xml:space="preserve"> = </w:t>
+      </w:r>
+      <w:r>
+        <w:rPr>
+          <w:rFonts w:ascii="Times New Roman" w:eastAsia="Times New Roman" w:hAnsi="Times New Roman" w:cs="Times New Roman"/>
+          <w:sz w:val="28"/>
+          <w:szCs w:val="28"/>
+        </w:rPr>
+        <w:t>9</w:t>
+      </w:r>
+      <w:r>
+        <w:rPr>
+          <w:rFonts w:ascii="Times New Roman" w:eastAsia="Times New Roman" w:hAnsi="Times New Roman" w:cs="Times New Roman"/>
+          <w:sz w:val="28"/>
+          <w:szCs w:val="28"/>
+        </w:rPr>
+        <w:t xml:space="preserve"> + 7</w:t>
+      </w:r>
+      <w:r>
+        <w:rPr>
+          <w:rFonts w:ascii="Times New Roman" w:eastAsia="Times New Roman" w:hAnsi="Times New Roman" w:cs="Times New Roman"/>
+          <w:sz w:val="28"/>
+          <w:szCs w:val="28"/>
+          <w:lang w:val="ru-RU"/>
+        </w:rPr>
+        <w:t>(</w:t>
+      </w:r>
+      <w:r>
+        <w:rPr>
+          <w:rFonts w:ascii="Times New Roman" w:eastAsia="Times New Roman" w:hAnsi="Times New Roman" w:cs="Times New Roman"/>
+          <w:sz w:val="28"/>
+          <w:szCs w:val="28"/>
+        </w:rPr>
+        <w:t>5</w:t>
+      </w:r>
+      <w:r>
+        <w:rPr>
+          <w:rFonts w:ascii="Times New Roman" w:eastAsia="Times New Roman" w:hAnsi="Times New Roman" w:cs="Times New Roman"/>
+          <w:sz w:val="28"/>
+          <w:szCs w:val="28"/>
+          <w:lang w:val="ru-RU"/>
+        </w:rPr>
+        <w:t>-3)</w:t>
+      </w:r>
+      <w:r>
+        <w:rPr>
+          <w:rFonts w:ascii="Times New Roman" w:eastAsia="Times New Roman" w:hAnsi="Times New Roman" w:cs="Times New Roman"/>
+          <w:sz w:val="28"/>
+          <w:szCs w:val="28"/>
+        </w:rPr>
+        <w:t xml:space="preserve"> </w:t>
+      </w:r>
+      <w:r>
+        <w:rPr>
+          <w:rFonts w:ascii="Times New Roman" w:eastAsia="Times New Roman" w:hAnsi="Times New Roman" w:cs="Times New Roman"/>
+          <w:sz w:val="28"/>
+          <w:szCs w:val="28"/>
+          <w:lang w:val="ru-RU"/>
+        </w:rPr>
+        <w:t>(</w:t>
+      </w:r>
+      <w:r>
+        <w:rPr>
+          <w:rFonts w:ascii="Times New Roman" w:eastAsia="Times New Roman" w:hAnsi="Times New Roman" w:cs="Times New Roman"/>
+          <w:sz w:val="28"/>
+          <w:szCs w:val="28"/>
+        </w:rPr>
+        <w:t>mod</w:t>
+      </w:r>
+      <w:r>
+        <w:rPr>
+          <w:rFonts w:ascii="Times New Roman" w:eastAsia="Times New Roman" w:hAnsi="Times New Roman" w:cs="Times New Roman"/>
+          <w:sz w:val="28"/>
+          <w:szCs w:val="28"/>
+          <w:lang w:val="ru-RU"/>
+        </w:rPr>
+        <w:t xml:space="preserve"> 11)</w:t>
+      </w:r>
+      <w:r>
+        <w:rPr>
+          <w:rFonts w:ascii="Times New Roman" w:eastAsia="Times New Roman" w:hAnsi="Times New Roman" w:cs="Times New Roman"/>
+          <w:sz w:val="28"/>
+          <w:szCs w:val="28"/>
+        </w:rPr>
+        <w:t xml:space="preserve"> </w:t>
+      </w:r>
+      <w:r>
+        <w:rPr>
+          <w:rFonts w:ascii="Times New Roman" w:eastAsia="Times New Roman" w:hAnsi="Times New Roman" w:cs="Times New Roman"/>
+          <w:sz w:val="28"/>
+          <w:szCs w:val="28"/>
+          <w:lang w:val="ru-RU"/>
+        </w:rPr>
+        <w:t xml:space="preserve">= </w:t>
+      </w:r>
+      <w:r>
+        <w:rPr>
+          <w:rFonts w:ascii="Times New Roman" w:eastAsia="Times New Roman" w:hAnsi="Times New Roman" w:cs="Times New Roman"/>
+          <w:sz w:val="28"/>
+          <w:szCs w:val="28"/>
+        </w:rPr>
+        <w:t>9+3</w:t>
+      </w:r>
+      <w:r>
+        <w:rPr>
+          <w:rFonts w:ascii="Times New Roman" w:eastAsia="Times New Roman" w:hAnsi="Times New Roman" w:cs="Times New Roman"/>
+          <w:sz w:val="28"/>
+          <w:szCs w:val="28"/>
+          <w:lang w:val="ru-RU"/>
+        </w:rPr>
+        <w:t>(</w:t>
+      </w:r>
+      <w:r>
+        <w:rPr>
+          <w:rFonts w:ascii="Times New Roman" w:eastAsia="Times New Roman" w:hAnsi="Times New Roman" w:cs="Times New Roman"/>
+          <w:sz w:val="28"/>
+          <w:szCs w:val="28"/>
+        </w:rPr>
+        <w:t>mod</w:t>
+      </w:r>
+      <w:r>
+        <w:rPr>
+          <w:rFonts w:ascii="Times New Roman" w:eastAsia="Times New Roman" w:hAnsi="Times New Roman" w:cs="Times New Roman"/>
+          <w:sz w:val="28"/>
+          <w:szCs w:val="28"/>
+          <w:lang w:val="ru-RU"/>
+        </w:rPr>
+        <w:t xml:space="preserve"> 11)</w:t>
+      </w:r>
+      <w:r>
+        <w:rPr>
+          <w:rFonts w:ascii="Times New Roman" w:eastAsia="Times New Roman" w:hAnsi="Times New Roman" w:cs="Times New Roman"/>
+          <w:sz w:val="28"/>
+          <w:szCs w:val="28"/>
+        </w:rPr>
+        <w:t xml:space="preserve"> </w:t>
+      </w:r>
+      <w:r>
+        <w:rPr>
+          <w:rFonts w:ascii="Times New Roman" w:eastAsia="Times New Roman" w:hAnsi="Times New Roman" w:cs="Times New Roman"/>
+          <w:sz w:val="28"/>
+          <w:szCs w:val="28"/>
+          <w:lang w:val="ru-RU"/>
+        </w:rPr>
+        <w:t>=</w:t>
+      </w:r>
+      <w:r>
+        <w:rPr>
+          <w:rFonts w:ascii="Times New Roman" w:eastAsia="Times New Roman" w:hAnsi="Times New Roman" w:cs="Times New Roman"/>
+          <w:sz w:val="28"/>
+          <w:szCs w:val="28"/>
+        </w:rPr>
+        <w:t xml:space="preserve"> </w:t>
+      </w:r>
+      <w:r>
+        <w:rPr>
+          <w:rFonts w:ascii="Times New Roman" w:eastAsia="Times New Roman" w:hAnsi="Times New Roman" w:cs="Times New Roman"/>
+          <w:sz w:val="28"/>
+          <w:szCs w:val="28"/>
+        </w:rPr>
+        <w:t>1</w:t>
+      </w:r>
+    </w:p>
+    <w:p>
+      <w:pPr>
+        <w:widowControl w:val="0"/>
+        <w:shd w:val="clear" w:color="auto" w:fill="FFFFFF"/>
+        <w:spacing w:after="0" w:line="240" w:lineRule="atLeast"/>
+        <w:jc w:val="both"/>
+        <w:rPr>
+          <w:rFonts w:ascii="Times New Roman" w:eastAsia="Times New Roman" w:hAnsi="Times New Roman" w:cs="Times New Roman"/>
+          <w:sz w:val="28"/>
+          <w:szCs w:val="28"/>
+          <w:lang w:val="ru-RU"/>
+        </w:rPr>
+      </w:pPr>
+    </w:p>
+    <w:p>
+      <w:pPr>
+        <w:widowControl w:val="0"/>
+        <w:shd w:val="clear" w:color="auto" w:fill="FFFFFF"/>
+        <w:spacing w:after="0" w:line="240" w:lineRule="atLeast"/>
+        <w:jc w:val="both"/>
+        <w:rPr>
+          <w:rFonts w:ascii="Times New Roman" w:eastAsia="Times New Roman" w:hAnsi="Times New Roman" w:cs="Times New Roman"/>
+          <w:sz w:val="28"/>
+          <w:szCs w:val="28"/>
+          <w:lang w:val="uk-UA"/>
+        </w:rPr>
+      </w:pPr>
+      <w:r>
+        <w:rPr>
+          <w:rFonts w:ascii="Times New Roman" w:eastAsia="Times New Roman" w:hAnsi="Times New Roman" w:cs="Times New Roman"/>
+          <w:sz w:val="28"/>
+          <w:szCs w:val="28"/>
+          <w:lang w:val="uk-UA"/>
+        </w:rPr>
+        <w:t xml:space="preserve">Кінцевий результат: 4* </w:t>
+      </w:r>
+      <w:r>
+        <w:rPr>
+          <w:rFonts w:ascii="Times New Roman" w:eastAsia="Times New Roman" w:hAnsi="Times New Roman" w:cs="Times New Roman"/>
+          <w:sz w:val="28"/>
+          <w:szCs w:val="28"/>
+        </w:rPr>
+        <w:t>F</w:t>
+      </w:r>
+      <w:r>
+        <w:rPr>
+          <w:rFonts w:ascii="Times New Roman" w:eastAsia="Times New Roman" w:hAnsi="Times New Roman" w:cs="Times New Roman"/>
+          <w:sz w:val="28"/>
+          <w:szCs w:val="28"/>
+          <w:lang w:val="uk-UA"/>
+        </w:rPr>
+        <w:t>(</w:t>
+      </w:r>
+      <w:r>
+        <w:rPr>
+          <w:rFonts w:ascii="Times New Roman" w:eastAsia="Times New Roman" w:hAnsi="Times New Roman" w:cs="Times New Roman"/>
+          <w:sz w:val="28"/>
+          <w:szCs w:val="28"/>
+        </w:rPr>
+        <w:t>8</w:t>
+      </w:r>
+      <w:r>
+        <w:rPr>
+          <w:rFonts w:ascii="Times New Roman" w:eastAsia="Times New Roman" w:hAnsi="Times New Roman" w:cs="Times New Roman"/>
+          <w:sz w:val="28"/>
+          <w:szCs w:val="28"/>
+          <w:lang w:val="uk-UA"/>
+        </w:rPr>
+        <w:t xml:space="preserve">, </w:t>
+      </w:r>
+      <w:r>
+        <w:rPr>
+          <w:rFonts w:ascii="Times New Roman" w:eastAsia="Times New Roman" w:hAnsi="Times New Roman" w:cs="Times New Roman"/>
+          <w:sz w:val="28"/>
+          <w:szCs w:val="28"/>
+        </w:rPr>
+        <w:t>1</w:t>
+      </w:r>
+      <w:r>
+        <w:rPr>
+          <w:rFonts w:ascii="Times New Roman" w:eastAsia="Times New Roman" w:hAnsi="Times New Roman" w:cs="Times New Roman"/>
+          <w:sz w:val="28"/>
+          <w:szCs w:val="28"/>
+          <w:lang w:val="uk-UA"/>
+        </w:rPr>
+        <w:t>)</w:t>
+      </w:r>
+      <w:r>
+        <w:rPr>
+          <w:rFonts w:ascii="Times New Roman" w:eastAsia="Times New Roman" w:hAnsi="Times New Roman" w:cs="Times New Roman"/>
+          <w:sz w:val="28"/>
+          <w:szCs w:val="28"/>
+        </w:rPr>
+        <w:t xml:space="preserve"> </w:t>
+      </w:r>
+      <w:r>
+        <w:rPr>
+          <w:rFonts w:ascii="Times New Roman" w:eastAsia="Times New Roman" w:hAnsi="Times New Roman" w:cs="Times New Roman"/>
+          <w:sz w:val="28"/>
+          <w:szCs w:val="28"/>
+          <w:lang w:val="uk-UA"/>
+        </w:rPr>
+        <w:t xml:space="preserve">= </w:t>
+      </w:r>
+      <w:r>
+        <w:rPr>
+          <w:rFonts w:ascii="Times New Roman" w:eastAsia="Times New Roman" w:hAnsi="Times New Roman" w:cs="Times New Roman"/>
+          <w:sz w:val="28"/>
+          <w:szCs w:val="28"/>
+        </w:rPr>
+        <w:t>F</w:t>
+      </w:r>
+      <w:r>
+        <w:rPr>
+          <w:rFonts w:ascii="Times New Roman" w:eastAsia="Times New Roman" w:hAnsi="Times New Roman" w:cs="Times New Roman"/>
+          <w:sz w:val="28"/>
+          <w:szCs w:val="28"/>
+          <w:lang w:val="uk-UA"/>
+        </w:rPr>
+        <w:t>(</w:t>
+      </w:r>
+      <w:r>
+        <w:rPr>
+          <w:rFonts w:ascii="Times New Roman" w:eastAsia="Times New Roman" w:hAnsi="Times New Roman" w:cs="Times New Roman"/>
+          <w:sz w:val="28"/>
+          <w:szCs w:val="28"/>
+        </w:rPr>
+        <w:t>8</w:t>
+      </w:r>
+      <w:r>
+        <w:rPr>
+          <w:rFonts w:ascii="Times New Roman" w:eastAsia="Times New Roman" w:hAnsi="Times New Roman" w:cs="Times New Roman"/>
+          <w:sz w:val="28"/>
+          <w:szCs w:val="28"/>
+          <w:lang w:val="uk-UA"/>
+        </w:rPr>
+        <w:t xml:space="preserve">, </w:t>
+      </w:r>
+      <w:r>
+        <w:rPr>
+          <w:rFonts w:ascii="Times New Roman" w:eastAsia="Times New Roman" w:hAnsi="Times New Roman" w:cs="Times New Roman"/>
+          <w:sz w:val="28"/>
+          <w:szCs w:val="28"/>
+        </w:rPr>
+        <w:t>1</w:t>
+      </w:r>
+      <w:r>
+        <w:rPr>
+          <w:rFonts w:ascii="Times New Roman" w:eastAsia="Times New Roman" w:hAnsi="Times New Roman" w:cs="Times New Roman"/>
+          <w:sz w:val="28"/>
+          <w:szCs w:val="28"/>
+          <w:lang w:val="uk-UA"/>
+        </w:rPr>
+        <w:t>)</w:t>
+      </w:r>
+      <w:r>
+        <w:rPr>
+          <w:rFonts w:ascii="Times New Roman" w:eastAsia="Times New Roman" w:hAnsi="Times New Roman" w:cs="Times New Roman"/>
+          <w:sz w:val="28"/>
+          <w:szCs w:val="28"/>
+        </w:rPr>
+        <w:t xml:space="preserve"> </w:t>
+      </w:r>
+      <w:r>
+        <w:rPr>
+          <w:rFonts w:ascii="Times New Roman" w:eastAsia="Times New Roman" w:hAnsi="Times New Roman" w:cs="Times New Roman"/>
+          <w:sz w:val="28"/>
+          <w:szCs w:val="28"/>
+          <w:lang w:val="uk-UA"/>
+        </w:rPr>
+        <w:t xml:space="preserve">+ </w:t>
+      </w:r>
+      <w:r>
+        <w:rPr>
+          <w:rFonts w:ascii="Times New Roman" w:eastAsia="Times New Roman" w:hAnsi="Times New Roman" w:cs="Times New Roman"/>
+          <w:sz w:val="28"/>
+          <w:szCs w:val="28"/>
+        </w:rPr>
+        <w:t>F</w:t>
+      </w:r>
+      <w:r>
+        <w:rPr>
+          <w:rFonts w:ascii="Times New Roman" w:eastAsia="Times New Roman" w:hAnsi="Times New Roman" w:cs="Times New Roman"/>
+          <w:sz w:val="28"/>
+          <w:szCs w:val="28"/>
+          <w:lang w:val="uk-UA"/>
+        </w:rPr>
+        <w:t>(</w:t>
+      </w:r>
+      <w:r>
+        <w:rPr>
+          <w:rFonts w:ascii="Times New Roman" w:eastAsia="Times New Roman" w:hAnsi="Times New Roman" w:cs="Times New Roman"/>
+          <w:sz w:val="28"/>
+          <w:szCs w:val="28"/>
+        </w:rPr>
+        <w:t>8</w:t>
+      </w:r>
+      <w:r>
+        <w:rPr>
+          <w:rFonts w:ascii="Times New Roman" w:eastAsia="Times New Roman" w:hAnsi="Times New Roman" w:cs="Times New Roman"/>
+          <w:sz w:val="28"/>
+          <w:szCs w:val="28"/>
+          <w:lang w:val="uk-UA"/>
+        </w:rPr>
+        <w:t xml:space="preserve">, </w:t>
+      </w:r>
+      <w:r>
+        <w:rPr>
+          <w:rFonts w:ascii="Times New Roman" w:eastAsia="Times New Roman" w:hAnsi="Times New Roman" w:cs="Times New Roman"/>
+          <w:sz w:val="28"/>
+          <w:szCs w:val="28"/>
+        </w:rPr>
+        <w:t>1</w:t>
+      </w:r>
+      <w:r>
+        <w:rPr>
+          <w:rFonts w:ascii="Times New Roman" w:eastAsia="Times New Roman" w:hAnsi="Times New Roman" w:cs="Times New Roman"/>
+          <w:sz w:val="28"/>
+          <w:szCs w:val="28"/>
+          <w:lang w:val="uk-UA"/>
+        </w:rPr>
+        <w:t xml:space="preserve">) + </w:t>
+      </w:r>
+      <w:r>
+        <w:rPr>
+          <w:rFonts w:ascii="Times New Roman" w:eastAsia="Times New Roman" w:hAnsi="Times New Roman" w:cs="Times New Roman"/>
+          <w:sz w:val="28"/>
+          <w:szCs w:val="28"/>
+        </w:rPr>
+        <w:t>F</w:t>
+      </w:r>
+      <w:r>
+        <w:rPr>
+          <w:rFonts w:ascii="Times New Roman" w:eastAsia="Times New Roman" w:hAnsi="Times New Roman" w:cs="Times New Roman"/>
+          <w:sz w:val="28"/>
+          <w:szCs w:val="28"/>
+          <w:lang w:val="uk-UA"/>
+        </w:rPr>
+        <w:t>(</w:t>
+      </w:r>
+      <w:r>
+        <w:rPr>
+          <w:rFonts w:ascii="Times New Roman" w:eastAsia="Times New Roman" w:hAnsi="Times New Roman" w:cs="Times New Roman"/>
+          <w:sz w:val="28"/>
+          <w:szCs w:val="28"/>
+        </w:rPr>
+        <w:t>8</w:t>
+      </w:r>
+      <w:r>
+        <w:rPr>
+          <w:rFonts w:ascii="Times New Roman" w:eastAsia="Times New Roman" w:hAnsi="Times New Roman" w:cs="Times New Roman"/>
+          <w:sz w:val="28"/>
+          <w:szCs w:val="28"/>
+          <w:lang w:val="uk-UA"/>
+        </w:rPr>
+        <w:t xml:space="preserve">, </w:t>
+      </w:r>
+      <w:r>
+        <w:rPr>
+          <w:rFonts w:ascii="Times New Roman" w:eastAsia="Times New Roman" w:hAnsi="Times New Roman" w:cs="Times New Roman"/>
+          <w:sz w:val="28"/>
+          <w:szCs w:val="28"/>
+        </w:rPr>
+        <w:t>1</w:t>
+      </w:r>
+      <w:r>
+        <w:rPr>
+          <w:rFonts w:ascii="Times New Roman" w:eastAsia="Times New Roman" w:hAnsi="Times New Roman" w:cs="Times New Roman"/>
+          <w:sz w:val="28"/>
+          <w:szCs w:val="28"/>
+          <w:lang w:val="uk-UA"/>
+        </w:rPr>
+        <w:t xml:space="preserve">) + </w:t>
+      </w:r>
+      <w:r>
+        <w:rPr>
+          <w:rFonts w:ascii="Times New Roman" w:eastAsia="Times New Roman" w:hAnsi="Times New Roman" w:cs="Times New Roman"/>
+          <w:sz w:val="28"/>
+          <w:szCs w:val="28"/>
+        </w:rPr>
+        <w:t>F</w:t>
+      </w:r>
+      <w:r>
+        <w:rPr>
+          <w:rFonts w:ascii="Times New Roman" w:eastAsia="Times New Roman" w:hAnsi="Times New Roman" w:cs="Times New Roman"/>
+          <w:sz w:val="28"/>
+          <w:szCs w:val="28"/>
+          <w:lang w:val="uk-UA"/>
+        </w:rPr>
+        <w:t>(</w:t>
+      </w:r>
+      <w:r>
+        <w:rPr>
+          <w:rFonts w:ascii="Times New Roman" w:eastAsia="Times New Roman" w:hAnsi="Times New Roman" w:cs="Times New Roman"/>
+          <w:sz w:val="28"/>
+          <w:szCs w:val="28"/>
+        </w:rPr>
+        <w:t>8</w:t>
+      </w:r>
+      <w:r>
+        <w:rPr>
+          <w:rFonts w:ascii="Times New Roman" w:eastAsia="Times New Roman" w:hAnsi="Times New Roman" w:cs="Times New Roman"/>
+          <w:sz w:val="28"/>
+          <w:szCs w:val="28"/>
+          <w:lang w:val="uk-UA"/>
+        </w:rPr>
+        <w:t xml:space="preserve">, </w:t>
+      </w:r>
+      <w:r>
+        <w:rPr>
+          <w:rFonts w:ascii="Times New Roman" w:eastAsia="Times New Roman" w:hAnsi="Times New Roman" w:cs="Times New Roman"/>
+          <w:sz w:val="28"/>
+          <w:szCs w:val="28"/>
+        </w:rPr>
+        <w:t>1</w:t>
+      </w:r>
+      <w:r>
+        <w:rPr>
+          <w:rFonts w:ascii="Times New Roman" w:eastAsia="Times New Roman" w:hAnsi="Times New Roman" w:cs="Times New Roman"/>
+          <w:sz w:val="28"/>
+          <w:szCs w:val="28"/>
+          <w:lang w:val="uk-UA"/>
+        </w:rPr>
+        <w:t>)</w:t>
+      </w:r>
+      <w:r>
+        <w:rPr>
+          <w:rFonts w:ascii="Times New Roman" w:eastAsia="Times New Roman" w:hAnsi="Times New Roman" w:cs="Times New Roman"/>
+          <w:sz w:val="28"/>
+          <w:szCs w:val="28"/>
+        </w:rPr>
+        <w:t xml:space="preserve"> </w:t>
+      </w:r>
+      <w:r>
+        <w:rPr>
+          <w:rFonts w:ascii="Times New Roman" w:eastAsia="Times New Roman" w:hAnsi="Times New Roman" w:cs="Times New Roman"/>
+          <w:sz w:val="28"/>
+          <w:szCs w:val="28"/>
+          <w:lang w:val="uk-UA"/>
+        </w:rPr>
+        <w:t xml:space="preserve">= </w:t>
+      </w:r>
+      <w:r>
+        <w:rPr>
+          <w:rFonts w:ascii="Times New Roman" w:eastAsia="Times New Roman" w:hAnsi="Times New Roman" w:cs="Times New Roman"/>
+          <w:sz w:val="28"/>
+          <w:szCs w:val="28"/>
+        </w:rPr>
+        <w:t>C</w:t>
+      </w:r>
+      <w:r>
+        <w:rPr>
+          <w:rFonts w:ascii="Times New Roman" w:eastAsia="Times New Roman" w:hAnsi="Times New Roman" w:cs="Times New Roman"/>
+          <w:sz w:val="28"/>
+          <w:szCs w:val="28"/>
+          <w:lang w:val="uk-UA"/>
+        </w:rPr>
+        <w:t>(</w:t>
+      </w:r>
+      <w:r>
+        <w:rPr>
+          <w:rFonts w:ascii="Times New Roman" w:eastAsia="Times New Roman" w:hAnsi="Times New Roman" w:cs="Times New Roman"/>
+          <w:sz w:val="28"/>
+          <w:szCs w:val="28"/>
+        </w:rPr>
+        <w:t>3</w:t>
+      </w:r>
+      <w:r>
+        <w:rPr>
+          <w:rFonts w:ascii="Times New Roman" w:eastAsia="Times New Roman" w:hAnsi="Times New Roman" w:cs="Times New Roman"/>
+          <w:sz w:val="28"/>
+          <w:szCs w:val="28"/>
+          <w:lang w:val="uk-UA"/>
+        </w:rPr>
+        <w:t>,</w:t>
+      </w:r>
+      <w:r>
+        <w:rPr>
+          <w:rFonts w:ascii="Times New Roman" w:eastAsia="Times New Roman" w:hAnsi="Times New Roman" w:cs="Times New Roman"/>
+          <w:sz w:val="28"/>
+          <w:szCs w:val="28"/>
+        </w:rPr>
+        <w:t>1</w:t>
+      </w:r>
+      <w:r>
+        <w:rPr>
+          <w:rFonts w:ascii="Times New Roman" w:eastAsia="Times New Roman" w:hAnsi="Times New Roman" w:cs="Times New Roman"/>
+          <w:sz w:val="28"/>
+          <w:szCs w:val="28"/>
+          <w:lang w:val="uk-UA"/>
+        </w:rPr>
+        <w:t>)</w:t>
+      </w:r>
+    </w:p>
+    <w:p>
+      <w:pPr>
+        <w:widowControl w:val="0"/>
+        <w:shd w:val="clear" w:color="auto" w:fill="FFFFFF"/>
+        <w:spacing w:after="0" w:line="240" w:lineRule="atLeast"/>
+        <w:jc w:val="both"/>
+        <w:rPr>
+          <w:rFonts w:ascii="Times New Roman" w:eastAsia="Times New Roman" w:hAnsi="Times New Roman" w:cs="Times New Roman"/>
+          <w:sz w:val="28"/>
+          <w:szCs w:val="28"/>
+          <w:lang w:val="uk-UA"/>
+        </w:rPr>
+      </w:pPr>
+    </w:p>
+    <w:p>
+      <w:pPr>
+        <w:widowControl w:val="0"/>
+        <w:shd w:val="clear" w:color="auto" w:fill="FFFFFF"/>
+        <w:spacing w:after="0" w:line="240" w:lineRule="atLeast"/>
+        <w:jc w:val="both"/>
+        <w:rPr>
+          <w:rFonts w:ascii="Times New Roman" w:eastAsia="Times New Roman" w:hAnsi="Times New Roman" w:cs="Times New Roman"/>
+          <w:sz w:val="28"/>
+          <w:szCs w:val="28"/>
+          <w:lang w:val="uk-UA"/>
+        </w:rPr>
+      </w:pPr>
+      <w:bookmarkStart w:id="1" w:name="_GoBack"/>
+      <w:bookmarkEnd w:id="1"/>
     </w:p>
     <w:p>
       <w:pPr>
@@ -13917,18 +16077,7 @@
           <w:szCs w:val="24"/>
           <w:lang w:val="ru-RU"/>
         </w:rPr>
-        <w:t xml:space="preserve">Також, я з’ясував, що однією з переваг використання еліптичних кривих є те, що при однаковій крипто-захищеності можна використовувати менші за величиною числа. </w:t>
-      </w:r>
-      <w:r>
-        <w:rPr>
-          <w:rFonts w:ascii="Times New Roman" w:eastAsia="Times New Roman" w:hAnsi="Times New Roman" w:cs="Times New Roman"/>
-          <w:noProof/>
-          <w:sz w:val="28"/>
-          <w:szCs w:val="24"/>
-          <w:lang w:val="ru-RU"/>
-        </w:rPr>
-        <w:lastRenderedPageBreak/>
-        <w:t>Таким чином підвищується швидкодія систем шифрування.</w:t>
+        <w:t>Також, я з’ясував, що однією з переваг використання еліптичних кривих є те, що при однаковій крипто-захищеності можна використовувати менші за величиною числа. Таким чином підвищується швидкодія систем шифрування.</w:t>
       </w:r>
     </w:p>
     <w:p>
@@ -17310,7 +19459,7 @@
 </file>
 
 <file path=customXml/itemProps1.xml><?xml version="1.0" encoding="utf-8"?>
-<ds:datastoreItem xmlns:ds="http://schemas.openxmlformats.org/officeDocument/2006/customXml" ds:itemID="{3475B4F1-88C7-4B61-9266-C70B89DDA522}">
+<ds:datastoreItem xmlns:ds="http://schemas.openxmlformats.org/officeDocument/2006/customXml" ds:itemID="{4D580DCB-7682-42D6-B9AD-F3497A588104}">
   <ds:schemaRefs>
     <ds:schemaRef ds:uri="http://schemas.openxmlformats.org/officeDocument/2006/bibliography"/>
   </ds:schemaRefs>

</xml_diff>